<commit_message>
Arreglo errores parte 4
</commit_message>
<xml_diff>
--- a/ErroresCompi.docx
+++ b/ErroresCompi.docx
@@ -2517,25 +2517,28 @@
         <w:textAlignment w:val="baseline"/>
         <w:rPr>
           <w:rFonts w:ascii="Calibri" w:eastAsia="Times New Roman" w:hAnsi="Calibri" w:cs="Calibri"/>
-          <w:color w:val="242424"/>
-          <w:lang w:eastAsia="es-AR"/>
-        </w:rPr>
-      </w:pPr>
-      <w:r>
-        <w:rPr>
-          <w:rFonts w:ascii="Symbol" w:eastAsia="Times New Roman" w:hAnsi="Symbol" w:cs="Calibri"/>
-          <w:color w:val="242424"/>
-          <w:sz w:val="20"/>
-          <w:szCs w:val="20"/>
-          <w:bdr w:val="none" w:sz="0" w:space="0" w:color="auto" w:frame="1"/>
-          <w:shd w:val="clear" w:color="auto" w:fill="FFFF00"/>
-          <w:lang w:eastAsia="es-AR"/>
-        </w:rPr>
-        <w:t>·</w:t>
-      </w:r>
-      <w:r>
-        <w:rPr>
-          <w:rFonts w:ascii="Times New Roman" w:eastAsia="Times New Roman" w:hAnsi="Times New Roman" w:cs="Times New Roman"/>
+          <w:strike/>
+          <w:color w:val="242424"/>
+          <w:lang w:eastAsia="es-AR"/>
+        </w:rPr>
+      </w:pPr>
+      <w:r>
+        <w:rPr>
+          <w:rFonts w:ascii="Symbol" w:eastAsia="Times New Roman" w:hAnsi="Symbol" w:cs="Calibri"/>
+          <w:strike/>
+          <w:color w:val="242424"/>
+          <w:sz w:val="20"/>
+          <w:szCs w:val="20"/>
+          <w:bdr w:val="none" w:sz="0" w:space="0" w:color="auto" w:frame="1"/>
+          <w:shd w:val="clear" w:color="auto" w:fill="FFFF00"/>
+          <w:lang w:eastAsia="es-AR"/>
+        </w:rPr>
+        <w:t>·</w:t>
+      </w:r>
+      <w:r>
+        <w:rPr>
+          <w:rFonts w:ascii="Times New Roman" w:eastAsia="Times New Roman" w:hAnsi="Times New Roman" w:cs="Times New Roman"/>
+          <w:strike/>
           <w:color w:val="242424"/>
           <w:sz w:val="14"/>
           <w:szCs w:val="14"/>
@@ -2548,6 +2551,7 @@
       <w:r>
         <w:rPr>
           <w:rFonts w:ascii="Arial" w:eastAsia="Times New Roman" w:hAnsi="Arial" w:cs="Arial"/>
+          <w:strike/>
           <w:color w:val="242424"/>
           <w:sz w:val="20"/>
           <w:szCs w:val="20"/>
@@ -2560,6 +2564,7 @@
       <w:r>
         <w:rPr>
           <w:rFonts w:ascii="Arial" w:eastAsia="Times New Roman" w:hAnsi="Arial" w:cs="Arial"/>
+          <w:strike/>
           <w:color w:val="242424"/>
           <w:sz w:val="20"/>
           <w:szCs w:val="20"/>
@@ -2572,6 +2577,7 @@
       <w:r>
         <w:rPr>
           <w:rFonts w:ascii="Arial" w:eastAsia="Times New Roman" w:hAnsi="Arial" w:cs="Arial"/>
+          <w:strike/>
           <w:color w:val="242424"/>
           <w:sz w:val="20"/>
           <w:szCs w:val="20"/>
@@ -2590,25 +2596,28 @@
         <w:textAlignment w:val="baseline"/>
         <w:rPr>
           <w:rFonts w:ascii="Calibri" w:eastAsia="Times New Roman" w:hAnsi="Calibri" w:cs="Calibri"/>
-          <w:color w:val="242424"/>
-          <w:lang w:eastAsia="es-AR"/>
-        </w:rPr>
-      </w:pPr>
-      <w:r>
-        <w:rPr>
-          <w:rFonts w:ascii="Symbol" w:eastAsia="Times New Roman" w:hAnsi="Symbol" w:cs="Calibri"/>
-          <w:color w:val="242424"/>
-          <w:sz w:val="20"/>
-          <w:szCs w:val="20"/>
-          <w:bdr w:val="none" w:sz="0" w:space="0" w:color="auto" w:frame="1"/>
-          <w:shd w:val="clear" w:color="auto" w:fill="FFFF00"/>
-          <w:lang w:eastAsia="es-AR"/>
-        </w:rPr>
-        <w:t>·</w:t>
-      </w:r>
-      <w:r>
-        <w:rPr>
-          <w:rFonts w:ascii="Times New Roman" w:eastAsia="Times New Roman" w:hAnsi="Times New Roman" w:cs="Times New Roman"/>
+          <w:strike/>
+          <w:color w:val="242424"/>
+          <w:lang w:eastAsia="es-AR"/>
+        </w:rPr>
+      </w:pPr>
+      <w:r>
+        <w:rPr>
+          <w:rFonts w:ascii="Symbol" w:eastAsia="Times New Roman" w:hAnsi="Symbol" w:cs="Calibri"/>
+          <w:strike/>
+          <w:color w:val="242424"/>
+          <w:sz w:val="20"/>
+          <w:szCs w:val="20"/>
+          <w:bdr w:val="none" w:sz="0" w:space="0" w:color="auto" w:frame="1"/>
+          <w:shd w:val="clear" w:color="auto" w:fill="FFFF00"/>
+          <w:lang w:eastAsia="es-AR"/>
+        </w:rPr>
+        <w:t>·</w:t>
+      </w:r>
+      <w:r>
+        <w:rPr>
+          <w:rFonts w:ascii="Times New Roman" w:eastAsia="Times New Roman" w:hAnsi="Times New Roman" w:cs="Times New Roman"/>
+          <w:strike/>
           <w:color w:val="242424"/>
           <w:sz w:val="14"/>
           <w:szCs w:val="14"/>
@@ -2621,6 +2630,7 @@
       <w:r>
         <w:rPr>
           <w:rFonts w:ascii="Arial" w:eastAsia="Times New Roman" w:hAnsi="Arial" w:cs="Arial"/>
+          <w:strike/>
           <w:color w:val="242424"/>
           <w:sz w:val="20"/>
           <w:szCs w:val="20"/>
@@ -2698,25 +2708,28 @@
         <w:textAlignment w:val="baseline"/>
         <w:rPr>
           <w:rFonts w:ascii="Calibri" w:eastAsia="Times New Roman" w:hAnsi="Calibri" w:cs="Calibri"/>
-          <w:color w:val="242424"/>
-          <w:lang w:eastAsia="es-AR"/>
-        </w:rPr>
-      </w:pPr>
-      <w:r>
-        <w:rPr>
-          <w:rFonts w:ascii="Symbol" w:eastAsia="Times New Roman" w:hAnsi="Symbol" w:cs="Calibri"/>
-          <w:color w:val="242424"/>
-          <w:sz w:val="20"/>
-          <w:szCs w:val="20"/>
-          <w:bdr w:val="none" w:sz="0" w:space="0" w:color="auto" w:frame="1"/>
-          <w:shd w:val="clear" w:color="auto" w:fill="FFFF00"/>
-          <w:lang w:eastAsia="es-AR"/>
-        </w:rPr>
-        <w:t>·</w:t>
-      </w:r>
-      <w:r>
-        <w:rPr>
-          <w:rFonts w:ascii="Times New Roman" w:eastAsia="Times New Roman" w:hAnsi="Times New Roman" w:cs="Times New Roman"/>
+          <w:strike/>
+          <w:color w:val="242424"/>
+          <w:lang w:eastAsia="es-AR"/>
+        </w:rPr>
+      </w:pPr>
+      <w:r>
+        <w:rPr>
+          <w:rFonts w:ascii="Symbol" w:eastAsia="Times New Roman" w:hAnsi="Symbol" w:cs="Calibri"/>
+          <w:strike/>
+          <w:color w:val="242424"/>
+          <w:sz w:val="20"/>
+          <w:szCs w:val="20"/>
+          <w:bdr w:val="none" w:sz="0" w:space="0" w:color="auto" w:frame="1"/>
+          <w:shd w:val="clear" w:color="auto" w:fill="FFFF00"/>
+          <w:lang w:eastAsia="es-AR"/>
+        </w:rPr>
+        <w:t>·</w:t>
+      </w:r>
+      <w:r>
+        <w:rPr>
+          <w:rFonts w:ascii="Times New Roman" w:eastAsia="Times New Roman" w:hAnsi="Times New Roman" w:cs="Times New Roman"/>
+          <w:strike/>
           <w:color w:val="242424"/>
           <w:sz w:val="14"/>
           <w:szCs w:val="14"/>
@@ -2729,6 +2742,7 @@
       <w:r>
         <w:rPr>
           <w:rFonts w:ascii="Arial" w:eastAsia="Times New Roman" w:hAnsi="Arial" w:cs="Arial"/>
+          <w:strike/>
           <w:color w:val="242424"/>
           <w:sz w:val="20"/>
           <w:szCs w:val="20"/>
@@ -2741,6 +2755,7 @@
       <w:r>
         <w:rPr>
           <w:rFonts w:ascii="Arial" w:eastAsia="Times New Roman" w:hAnsi="Arial" w:cs="Arial"/>
+          <w:strike/>
           <w:color w:val="242424"/>
           <w:sz w:val="20"/>
           <w:szCs w:val="20"/>
@@ -2753,6 +2768,7 @@
       <w:r>
         <w:rPr>
           <w:rFonts w:ascii="Arial" w:eastAsia="Times New Roman" w:hAnsi="Arial" w:cs="Arial"/>
+          <w:strike/>
           <w:color w:val="242424"/>
           <w:sz w:val="20"/>
           <w:szCs w:val="20"/>
@@ -2771,25 +2787,28 @@
         <w:textAlignment w:val="baseline"/>
         <w:rPr>
           <w:rFonts w:ascii="Calibri" w:eastAsia="Times New Roman" w:hAnsi="Calibri" w:cs="Calibri"/>
-          <w:color w:val="242424"/>
-          <w:lang w:eastAsia="es-AR"/>
-        </w:rPr>
-      </w:pPr>
-      <w:r>
-        <w:rPr>
-          <w:rFonts w:ascii="Symbol" w:eastAsia="Times New Roman" w:hAnsi="Symbol" w:cs="Calibri"/>
-          <w:color w:val="242424"/>
-          <w:sz w:val="20"/>
-          <w:szCs w:val="20"/>
-          <w:bdr w:val="none" w:sz="0" w:space="0" w:color="auto" w:frame="1"/>
-          <w:shd w:val="clear" w:color="auto" w:fill="FFFF00"/>
-          <w:lang w:eastAsia="es-AR"/>
-        </w:rPr>
-        <w:t>·</w:t>
-      </w:r>
-      <w:r>
-        <w:rPr>
-          <w:rFonts w:ascii="Times New Roman" w:eastAsia="Times New Roman" w:hAnsi="Times New Roman" w:cs="Times New Roman"/>
+          <w:strike/>
+          <w:color w:val="242424"/>
+          <w:lang w:eastAsia="es-AR"/>
+        </w:rPr>
+      </w:pPr>
+      <w:r>
+        <w:rPr>
+          <w:rFonts w:ascii="Symbol" w:eastAsia="Times New Roman" w:hAnsi="Symbol" w:cs="Calibri"/>
+          <w:strike/>
+          <w:color w:val="242424"/>
+          <w:sz w:val="20"/>
+          <w:szCs w:val="20"/>
+          <w:bdr w:val="none" w:sz="0" w:space="0" w:color="auto" w:frame="1"/>
+          <w:shd w:val="clear" w:color="auto" w:fill="FFFF00"/>
+          <w:lang w:eastAsia="es-AR"/>
+        </w:rPr>
+        <w:t>·</w:t>
+      </w:r>
+      <w:r>
+        <w:rPr>
+          <w:rFonts w:ascii="Times New Roman" w:eastAsia="Times New Roman" w:hAnsi="Times New Roman" w:cs="Times New Roman"/>
+          <w:strike/>
           <w:color w:val="242424"/>
           <w:sz w:val="14"/>
           <w:szCs w:val="14"/>
@@ -2802,6 +2821,7 @@
       <w:r>
         <w:rPr>
           <w:rFonts w:ascii="Arial" w:eastAsia="Times New Roman" w:hAnsi="Arial" w:cs="Arial"/>
+          <w:strike/>
           <w:color w:val="242424"/>
           <w:sz w:val="20"/>
           <w:szCs w:val="20"/>
@@ -3007,25 +3027,28 @@
         <w:textAlignment w:val="baseline"/>
         <w:rPr>
           <w:rFonts w:ascii="Calibri" w:eastAsia="Times New Roman" w:hAnsi="Calibri" w:cs="Calibri"/>
-          <w:color w:val="242424"/>
-          <w:lang w:eastAsia="es-AR"/>
-        </w:rPr>
-      </w:pPr>
-      <w:r>
-        <w:rPr>
-          <w:rFonts w:ascii="Symbol" w:eastAsia="Times New Roman" w:hAnsi="Symbol" w:cs="Calibri"/>
-          <w:color w:val="242424"/>
-          <w:sz w:val="20"/>
-          <w:szCs w:val="20"/>
-          <w:bdr w:val="none" w:sz="0" w:space="0" w:color="auto" w:frame="1"/>
-          <w:shd w:val="clear" w:color="auto" w:fill="FFFF00"/>
-          <w:lang w:eastAsia="es-AR"/>
-        </w:rPr>
-        <w:t>·</w:t>
-      </w:r>
-      <w:r>
-        <w:rPr>
-          <w:rFonts w:ascii="Times New Roman" w:eastAsia="Times New Roman" w:hAnsi="Times New Roman" w:cs="Times New Roman"/>
+          <w:strike/>
+          <w:color w:val="242424"/>
+          <w:lang w:eastAsia="es-AR"/>
+        </w:rPr>
+      </w:pPr>
+      <w:r>
+        <w:rPr>
+          <w:rFonts w:ascii="Symbol" w:eastAsia="Times New Roman" w:hAnsi="Symbol" w:cs="Calibri"/>
+          <w:strike/>
+          <w:color w:val="242424"/>
+          <w:sz w:val="20"/>
+          <w:szCs w:val="20"/>
+          <w:bdr w:val="none" w:sz="0" w:space="0" w:color="auto" w:frame="1"/>
+          <w:shd w:val="clear" w:color="auto" w:fill="FFFF00"/>
+          <w:lang w:eastAsia="es-AR"/>
+        </w:rPr>
+        <w:t>·</w:t>
+      </w:r>
+      <w:r>
+        <w:rPr>
+          <w:rFonts w:ascii="Times New Roman" w:eastAsia="Times New Roman" w:hAnsi="Times New Roman" w:cs="Times New Roman"/>
+          <w:strike/>
           <w:color w:val="242424"/>
           <w:sz w:val="14"/>
           <w:szCs w:val="14"/>
@@ -3038,6 +3061,7 @@
       <w:r>
         <w:rPr>
           <w:rFonts w:ascii="Arial" w:eastAsia="Times New Roman" w:hAnsi="Arial" w:cs="Arial"/>
+          <w:strike/>
           <w:color w:val="242424"/>
           <w:sz w:val="20"/>
           <w:szCs w:val="20"/>
@@ -3051,6 +3075,7 @@
       <w:r>
         <w:rPr>
           <w:rFonts w:ascii="Arial" w:eastAsia="Times New Roman" w:hAnsi="Arial" w:cs="Arial"/>
+          <w:strike/>
           <w:color w:val="242424"/>
           <w:sz w:val="20"/>
           <w:szCs w:val="20"/>
@@ -3064,6 +3089,7 @@
       <w:r>
         <w:rPr>
           <w:rFonts w:ascii="Arial" w:eastAsia="Times New Roman" w:hAnsi="Arial" w:cs="Arial"/>
+          <w:strike/>
           <w:color w:val="242424"/>
           <w:sz w:val="20"/>
           <w:szCs w:val="20"/>
@@ -3077,6 +3103,7 @@
       <w:r>
         <w:rPr>
           <w:rFonts w:ascii="Arial" w:eastAsia="Times New Roman" w:hAnsi="Arial" w:cs="Arial"/>
+          <w:strike/>
           <w:color w:val="242424"/>
           <w:sz w:val="20"/>
           <w:szCs w:val="20"/>
@@ -3090,6 +3117,7 @@
       <w:r>
         <w:rPr>
           <w:rFonts w:ascii="Arial" w:eastAsia="Times New Roman" w:hAnsi="Arial" w:cs="Arial"/>
+          <w:strike/>
           <w:color w:val="242424"/>
           <w:sz w:val="20"/>
           <w:szCs w:val="20"/>
@@ -3102,6 +3130,7 @@
       <w:r>
         <w:rPr>
           <w:rFonts w:ascii="Arial" w:eastAsia="Times New Roman" w:hAnsi="Arial" w:cs="Arial"/>
+          <w:strike/>
           <w:color w:val="242424"/>
           <w:sz w:val="20"/>
           <w:szCs w:val="20"/>
@@ -3114,6 +3143,7 @@
       <w:r>
         <w:rPr>
           <w:rFonts w:ascii="Arial" w:eastAsia="Times New Roman" w:hAnsi="Arial" w:cs="Arial"/>
+          <w:strike/>
           <w:color w:val="242424"/>
           <w:sz w:val="20"/>
           <w:szCs w:val="20"/>
@@ -3131,14 +3161,20 @@
         <w:ind w:left="720"/>
         <w:textAlignment w:val="baseline"/>
         <w:rPr>
-          <w:rFonts w:ascii="Calibri" w:eastAsia="Times New Roman" w:hAnsi="Calibri" w:cs="Calibri"/>
-          <w:color w:val="242424"/>
-          <w:lang w:eastAsia="es-AR"/>
-        </w:rPr>
-      </w:pPr>
-      <w:r>
-        <w:rPr>
-          <w:rFonts w:ascii="Arial" w:eastAsia="Times New Roman" w:hAnsi="Arial" w:cs="Arial"/>
+          <w:rFonts w:ascii="Arial" w:eastAsia="Times New Roman" w:hAnsi="Arial" w:cs="Arial"/>
+          <w:strike/>
+          <w:color w:val="242424"/>
+          <w:sz w:val="20"/>
+          <w:szCs w:val="20"/>
+          <w:bdr w:val="none" w:sz="0" w:space="0" w:color="auto" w:frame="1"/>
+          <w:shd w:val="clear" w:color="auto" w:fill="FFFF00"/>
+          <w:lang w:eastAsia="es-AR"/>
+        </w:rPr>
+      </w:pPr>
+      <w:r>
+        <w:rPr>
+          <w:rFonts w:ascii="Arial" w:eastAsia="Times New Roman" w:hAnsi="Arial" w:cs="Arial"/>
+          <w:strike/>
           <w:color w:val="242424"/>
           <w:sz w:val="20"/>
           <w:szCs w:val="20"/>
@@ -3153,979 +3189,13 @@
       <w:pPr>
         <w:shd w:val="clear" w:color="auto" w:fill="FFFFFF"/>
         <w:spacing w:after="0" w:line="240" w:lineRule="auto"/>
-        <w:ind w:left="357"/>
-        <w:textAlignment w:val="baseline"/>
-        <w:rPr>
-          <w:rFonts w:ascii="Calibri" w:eastAsia="Times New Roman" w:hAnsi="Calibri" w:cs="Calibri"/>
-          <w:color w:val="242424"/>
-          <w:lang w:eastAsia="es-AR"/>
-        </w:rPr>
-      </w:pPr>
-      <w:r>
-        <w:rPr>
-          <w:rFonts w:ascii="Symbol" w:eastAsia="Times New Roman" w:hAnsi="Symbol" w:cs="Calibri"/>
-          <w:color w:val="242424"/>
-          <w:sz w:val="20"/>
-          <w:szCs w:val="20"/>
-          <w:bdr w:val="none" w:sz="0" w:space="0" w:color="auto" w:frame="1"/>
-          <w:lang w:eastAsia="es-AR"/>
-        </w:rPr>
-        <w:t>·</w:t>
-      </w:r>
-      <w:r>
-        <w:rPr>
-          <w:rFonts w:ascii="Times New Roman" w:eastAsia="Times New Roman" w:hAnsi="Times New Roman" w:cs="Times New Roman"/>
-          <w:color w:val="242424"/>
-          <w:sz w:val="14"/>
-          <w:szCs w:val="14"/>
-          <w:bdr w:val="none" w:sz="0" w:space="0" w:color="auto" w:frame="1"/>
-          <w:lang w:eastAsia="es-AR"/>
-        </w:rPr>
-        <w:t>        </w:t>
-      </w:r>
-      <w:r>
-        <w:rPr>
-          <w:rFonts w:ascii="Arial" w:eastAsia="Times New Roman" w:hAnsi="Arial" w:cs="Arial"/>
-          <w:color w:val="242424"/>
-          <w:sz w:val="20"/>
-          <w:szCs w:val="20"/>
-          <w:bdr w:val="none" w:sz="0" w:space="0" w:color="auto" w:frame="1"/>
-          <w:lang w:eastAsia="es-AR"/>
-        </w:rPr>
-        <w:t xml:space="preserve">Sentencia iterativa (do </w:t>
-      </w:r>
-      <w:proofErr w:type="spellStart"/>
-      <w:r>
-        <w:rPr>
-          <w:rFonts w:ascii="Arial" w:eastAsia="Times New Roman" w:hAnsi="Arial" w:cs="Arial"/>
-          <w:color w:val="242424"/>
-          <w:sz w:val="20"/>
-          <w:szCs w:val="20"/>
-          <w:bdr w:val="none" w:sz="0" w:space="0" w:color="auto" w:frame="1"/>
-          <w:lang w:eastAsia="es-AR"/>
-        </w:rPr>
-        <w:t>until</w:t>
-      </w:r>
-      <w:proofErr w:type="spellEnd"/>
-      <w:r>
-        <w:rPr>
-          <w:rFonts w:ascii="Arial" w:eastAsia="Times New Roman" w:hAnsi="Arial" w:cs="Arial"/>
-          <w:color w:val="242424"/>
-          <w:sz w:val="20"/>
-          <w:szCs w:val="20"/>
-          <w:bdr w:val="none" w:sz="0" w:space="0" w:color="auto" w:frame="1"/>
-          <w:lang w:eastAsia="es-AR"/>
-        </w:rPr>
-        <w:t>)</w:t>
-      </w:r>
-    </w:p>
-    <w:p>
-      <w:pPr>
-        <w:shd w:val="clear" w:color="auto" w:fill="FFFFFF"/>
-        <w:spacing w:after="0" w:line="240" w:lineRule="auto"/>
         <w:ind w:left="720"/>
         <w:textAlignment w:val="baseline"/>
         <w:rPr>
           <w:rFonts w:ascii="Calibri" w:eastAsia="Times New Roman" w:hAnsi="Calibri" w:cs="Calibri"/>
-          <w:color w:val="242424"/>
-          <w:lang w:eastAsia="es-AR"/>
-        </w:rPr>
-      </w:pPr>
-      <w:r>
-        <w:rPr>
-          <w:rFonts w:ascii="Symbol" w:eastAsia="Times New Roman" w:hAnsi="Symbol" w:cs="Calibri"/>
-          <w:color w:val="242424"/>
-          <w:sz w:val="20"/>
-          <w:szCs w:val="20"/>
-          <w:bdr w:val="none" w:sz="0" w:space="0" w:color="auto" w:frame="1"/>
-          <w:lang w:eastAsia="es-AR"/>
-        </w:rPr>
-        <w:t>·</w:t>
-      </w:r>
-      <w:r>
-        <w:rPr>
-          <w:rFonts w:ascii="Times New Roman" w:eastAsia="Times New Roman" w:hAnsi="Times New Roman" w:cs="Times New Roman"/>
-          <w:color w:val="242424"/>
-          <w:sz w:val="14"/>
-          <w:szCs w:val="14"/>
-          <w:bdr w:val="none" w:sz="0" w:space="0" w:color="auto" w:frame="1"/>
-          <w:lang w:eastAsia="es-AR"/>
-        </w:rPr>
-        <w:t>        </w:t>
-      </w:r>
-      <w:r>
-        <w:rPr>
-          <w:rFonts w:ascii="Arial" w:eastAsia="Times New Roman" w:hAnsi="Arial" w:cs="Arial"/>
-          <w:color w:val="242424"/>
-          <w:sz w:val="20"/>
-          <w:szCs w:val="20"/>
-          <w:bdr w:val="none" w:sz="0" w:space="0" w:color="auto" w:frame="1"/>
-          <w:lang w:eastAsia="es-AR"/>
-        </w:rPr>
-        <w:t>ok</w:t>
-      </w:r>
-    </w:p>
-    <w:p>
-      <w:pPr>
-        <w:shd w:val="clear" w:color="auto" w:fill="FFFFFF"/>
-        <w:spacing w:after="0" w:line="240" w:lineRule="auto"/>
-        <w:ind w:left="357"/>
-        <w:textAlignment w:val="baseline"/>
-        <w:rPr>
-          <w:rFonts w:ascii="Calibri" w:eastAsia="Times New Roman" w:hAnsi="Calibri" w:cs="Calibri"/>
-          <w:color w:val="242424"/>
-          <w:u w:val="single"/>
-          <w:lang w:eastAsia="es-AR"/>
-        </w:rPr>
-      </w:pPr>
-      <w:r>
-        <w:rPr>
-          <w:rFonts w:ascii="Symbol" w:eastAsia="Times New Roman" w:hAnsi="Symbol" w:cs="Calibri"/>
-          <w:color w:val="242424"/>
-          <w:sz w:val="20"/>
-          <w:szCs w:val="20"/>
-          <w:bdr w:val="none" w:sz="0" w:space="0" w:color="auto" w:frame="1"/>
-          <w:lang w:eastAsia="es-AR"/>
-        </w:rPr>
-        <w:t>·</w:t>
-      </w:r>
-      <w:r>
-        <w:rPr>
-          <w:rFonts w:ascii="Times New Roman" w:eastAsia="Times New Roman" w:hAnsi="Times New Roman" w:cs="Times New Roman"/>
-          <w:color w:val="242424"/>
-          <w:sz w:val="14"/>
-          <w:szCs w:val="14"/>
-          <w:bdr w:val="none" w:sz="0" w:space="0" w:color="auto" w:frame="1"/>
-          <w:lang w:eastAsia="es-AR"/>
-        </w:rPr>
-        <w:t>        </w:t>
-      </w:r>
-      <w:r>
-        <w:rPr>
-          <w:rFonts w:ascii="Arial" w:eastAsia="Times New Roman" w:hAnsi="Arial" w:cs="Arial"/>
-          <w:color w:val="242424"/>
-          <w:sz w:val="20"/>
-          <w:szCs w:val="20"/>
-          <w:bdr w:val="none" w:sz="0" w:space="0" w:color="auto" w:frame="1"/>
-          <w:lang w:eastAsia="es-AR"/>
-        </w:rPr>
-        <w:t xml:space="preserve">Sentencia iterativa (do </w:t>
-      </w:r>
-      <w:proofErr w:type="spellStart"/>
-      <w:r>
-        <w:rPr>
-          <w:rFonts w:ascii="Arial" w:eastAsia="Times New Roman" w:hAnsi="Arial" w:cs="Arial"/>
-          <w:color w:val="242424"/>
-          <w:sz w:val="20"/>
-          <w:szCs w:val="20"/>
-          <w:bdr w:val="none" w:sz="0" w:space="0" w:color="auto" w:frame="1"/>
-          <w:lang w:eastAsia="es-AR"/>
-        </w:rPr>
-        <w:t>until</w:t>
-      </w:r>
-      <w:proofErr w:type="spellEnd"/>
-      <w:r>
-        <w:rPr>
-          <w:rFonts w:ascii="Arial" w:eastAsia="Times New Roman" w:hAnsi="Arial" w:cs="Arial"/>
-          <w:color w:val="242424"/>
-          <w:sz w:val="20"/>
-          <w:szCs w:val="20"/>
-          <w:bdr w:val="none" w:sz="0" w:space="0" w:color="auto" w:frame="1"/>
-          <w:lang w:eastAsia="es-AR"/>
-        </w:rPr>
-        <w:t>) con etiquetado</w:t>
-      </w:r>
-    </w:p>
-    <w:p>
-      <w:pPr>
-        <w:shd w:val="clear" w:color="auto" w:fill="FFFFFF"/>
-        <w:spacing w:after="0" w:line="240" w:lineRule="auto"/>
-        <w:ind w:left="720"/>
-        <w:textAlignment w:val="baseline"/>
-        <w:rPr>
-          <w:rFonts w:ascii="Calibri" w:eastAsia="Times New Roman" w:hAnsi="Calibri" w:cs="Calibri"/>
-          <w:color w:val="242424"/>
-          <w:lang w:eastAsia="es-AR"/>
-        </w:rPr>
-      </w:pPr>
-      <w:r>
-        <w:rPr>
-          <w:rFonts w:ascii="Symbol" w:eastAsia="Times New Roman" w:hAnsi="Symbol" w:cs="Calibri"/>
-          <w:color w:val="242424"/>
-          <w:sz w:val="20"/>
-          <w:szCs w:val="20"/>
-          <w:bdr w:val="none" w:sz="0" w:space="0" w:color="auto" w:frame="1"/>
-          <w:lang w:eastAsia="es-AR"/>
-        </w:rPr>
-        <w:t>·</w:t>
-      </w:r>
-      <w:r>
-        <w:rPr>
-          <w:rFonts w:ascii="Times New Roman" w:eastAsia="Times New Roman" w:hAnsi="Times New Roman" w:cs="Times New Roman"/>
-          <w:color w:val="242424"/>
-          <w:sz w:val="14"/>
-          <w:szCs w:val="14"/>
-          <w:bdr w:val="none" w:sz="0" w:space="0" w:color="auto" w:frame="1"/>
-          <w:lang w:eastAsia="es-AR"/>
-        </w:rPr>
-        <w:t>        </w:t>
-      </w:r>
-      <w:r>
-        <w:rPr>
-          <w:rFonts w:ascii="Arial" w:eastAsia="Times New Roman" w:hAnsi="Arial" w:cs="Arial"/>
-          <w:color w:val="242424"/>
-          <w:sz w:val="20"/>
-          <w:szCs w:val="20"/>
-          <w:bdr w:val="none" w:sz="0" w:space="0" w:color="auto" w:frame="1"/>
-          <w:lang w:eastAsia="es-AR"/>
-        </w:rPr>
-        <w:t>Break con etiqueta aceptado pero no informado</w:t>
-      </w:r>
-    </w:p>
-    <w:p>
-      <w:pPr>
-        <w:shd w:val="clear" w:color="auto" w:fill="FFFFFF"/>
-        <w:spacing w:after="0" w:line="240" w:lineRule="auto"/>
-        <w:ind w:left="720"/>
-        <w:textAlignment w:val="baseline"/>
-        <w:rPr>
-          <w:rFonts w:ascii="Calibri" w:eastAsia="Times New Roman" w:hAnsi="Calibri" w:cs="Calibri"/>
-          <w:color w:val="242424"/>
-          <w:lang w:eastAsia="es-AR"/>
-        </w:rPr>
-      </w:pPr>
-      <w:r>
-        <w:rPr>
-          <w:rFonts w:ascii="Symbol" w:eastAsia="Times New Roman" w:hAnsi="Symbol" w:cs="Calibri"/>
-          <w:color w:val="242424"/>
-          <w:sz w:val="20"/>
-          <w:szCs w:val="20"/>
-          <w:bdr w:val="none" w:sz="0" w:space="0" w:color="auto" w:frame="1"/>
-          <w:lang w:eastAsia="es-AR"/>
-        </w:rPr>
-        <w:t>·</w:t>
-      </w:r>
-      <w:r>
-        <w:rPr>
-          <w:rFonts w:ascii="Times New Roman" w:eastAsia="Times New Roman" w:hAnsi="Times New Roman" w:cs="Times New Roman"/>
-          <w:color w:val="242424"/>
-          <w:sz w:val="14"/>
-          <w:szCs w:val="14"/>
-          <w:bdr w:val="none" w:sz="0" w:space="0" w:color="auto" w:frame="1"/>
-          <w:lang w:eastAsia="es-AR"/>
-        </w:rPr>
-        <w:t>        </w:t>
-      </w:r>
-      <w:r>
-        <w:rPr>
-          <w:rFonts w:ascii="Arial" w:eastAsia="Times New Roman" w:hAnsi="Arial" w:cs="Arial"/>
-          <w:color w:val="242424"/>
-          <w:sz w:val="20"/>
-          <w:szCs w:val="20"/>
-          <w:bdr w:val="none" w:sz="0" w:space="0" w:color="auto" w:frame="1"/>
-          <w:lang w:eastAsia="es-AR"/>
-        </w:rPr>
-        <w:t>ok</w:t>
-      </w:r>
-    </w:p>
-    <w:p>
-      <w:pPr>
-        <w:shd w:val="clear" w:color="auto" w:fill="FFFFFF"/>
-        <w:spacing w:after="0" w:line="240" w:lineRule="auto"/>
-        <w:ind w:left="357"/>
-        <w:textAlignment w:val="baseline"/>
-        <w:rPr>
-          <w:rFonts w:ascii="Calibri" w:eastAsia="Times New Roman" w:hAnsi="Calibri" w:cs="Calibri"/>
-          <w:color w:val="242424"/>
-          <w:lang w:eastAsia="es-AR"/>
-        </w:rPr>
-      </w:pPr>
-      <w:r>
-        <w:rPr>
-          <w:rFonts w:ascii="Symbol" w:eastAsia="Times New Roman" w:hAnsi="Symbol" w:cs="Calibri"/>
-          <w:color w:val="242424"/>
-          <w:sz w:val="20"/>
-          <w:szCs w:val="20"/>
-          <w:bdr w:val="none" w:sz="0" w:space="0" w:color="auto" w:frame="1"/>
-          <w:lang w:eastAsia="es-AR"/>
-        </w:rPr>
-        <w:t>·</w:t>
-      </w:r>
-      <w:r>
-        <w:rPr>
-          <w:rFonts w:ascii="Times New Roman" w:eastAsia="Times New Roman" w:hAnsi="Times New Roman" w:cs="Times New Roman"/>
-          <w:color w:val="242424"/>
-          <w:sz w:val="14"/>
-          <w:szCs w:val="14"/>
-          <w:bdr w:val="none" w:sz="0" w:space="0" w:color="auto" w:frame="1"/>
-          <w:lang w:eastAsia="es-AR"/>
-        </w:rPr>
-        <w:t>        </w:t>
-      </w:r>
-      <w:r>
-        <w:rPr>
-          <w:rFonts w:ascii="Arial" w:eastAsia="Times New Roman" w:hAnsi="Arial" w:cs="Arial"/>
-          <w:color w:val="242424"/>
-          <w:sz w:val="20"/>
-          <w:szCs w:val="20"/>
-          <w:bdr w:val="none" w:sz="0" w:space="0" w:color="auto" w:frame="1"/>
-          <w:lang w:eastAsia="es-AR"/>
-        </w:rPr>
-        <w:t>Anidamiento de sentencias de control</w:t>
-      </w:r>
-    </w:p>
-    <w:p>
-      <w:pPr>
-        <w:shd w:val="clear" w:color="auto" w:fill="FFFFFF"/>
-        <w:spacing w:after="0" w:line="240" w:lineRule="auto"/>
-        <w:ind w:left="720"/>
-        <w:textAlignment w:val="baseline"/>
-        <w:rPr>
-          <w:rFonts w:ascii="Calibri" w:eastAsia="Times New Roman" w:hAnsi="Calibri" w:cs="Calibri"/>
-          <w:color w:val="242424"/>
-          <w:lang w:eastAsia="es-AR"/>
-        </w:rPr>
-      </w:pPr>
-      <w:r>
-        <w:rPr>
-          <w:rFonts w:ascii="Symbol" w:eastAsia="Times New Roman" w:hAnsi="Symbol" w:cs="Calibri"/>
-          <w:color w:val="242424"/>
-          <w:sz w:val="20"/>
-          <w:szCs w:val="20"/>
-          <w:bdr w:val="none" w:sz="0" w:space="0" w:color="auto" w:frame="1"/>
-          <w:lang w:eastAsia="es-AR"/>
-        </w:rPr>
-        <w:t>·</w:t>
-      </w:r>
-      <w:r>
-        <w:rPr>
-          <w:rFonts w:ascii="Times New Roman" w:eastAsia="Times New Roman" w:hAnsi="Times New Roman" w:cs="Times New Roman"/>
-          <w:color w:val="242424"/>
-          <w:sz w:val="14"/>
-          <w:szCs w:val="14"/>
-          <w:bdr w:val="none" w:sz="0" w:space="0" w:color="auto" w:frame="1"/>
-          <w:lang w:eastAsia="es-AR"/>
-        </w:rPr>
-        <w:t>        </w:t>
-      </w:r>
-      <w:r>
-        <w:rPr>
-          <w:rFonts w:ascii="Arial" w:eastAsia="Times New Roman" w:hAnsi="Arial" w:cs="Arial"/>
-          <w:color w:val="242424"/>
-          <w:sz w:val="20"/>
-          <w:szCs w:val="20"/>
-          <w:bdr w:val="none" w:sz="0" w:space="0" w:color="auto" w:frame="1"/>
-          <w:shd w:val="clear" w:color="auto" w:fill="FFFF00"/>
-          <w:lang w:eastAsia="es-AR"/>
-        </w:rPr>
-        <w:t>No lo reconoce correctamente. (ver </w:t>
-      </w:r>
-      <w:proofErr w:type="spellStart"/>
-      <w:r>
-        <w:rPr>
-          <w:rFonts w:ascii="Arial" w:eastAsia="Times New Roman" w:hAnsi="Arial" w:cs="Arial"/>
-          <w:color w:val="242424"/>
-          <w:sz w:val="20"/>
-          <w:szCs w:val="20"/>
-          <w:bdr w:val="none" w:sz="0" w:space="0" w:color="auto" w:frame="1"/>
-          <w:shd w:val="clear" w:color="auto" w:fill="00FFFF"/>
-          <w:lang w:eastAsia="es-AR"/>
-        </w:rPr>
-        <w:t>Programa_do</w:t>
-      </w:r>
-      <w:proofErr w:type="spellEnd"/>
-      <w:r>
-        <w:rPr>
-          <w:rFonts w:ascii="Arial" w:eastAsia="Times New Roman" w:hAnsi="Arial" w:cs="Arial"/>
-          <w:color w:val="242424"/>
-          <w:sz w:val="20"/>
-          <w:szCs w:val="20"/>
-          <w:bdr w:val="none" w:sz="0" w:space="0" w:color="auto" w:frame="1"/>
-          <w:shd w:val="clear" w:color="auto" w:fill="00FFFF"/>
-          <w:lang w:eastAsia="es-AR"/>
-        </w:rPr>
-        <w:t xml:space="preserve"> until_conif.txt</w:t>
-      </w:r>
-      <w:r>
-        <w:rPr>
-          <w:rFonts w:ascii="Arial" w:eastAsia="Times New Roman" w:hAnsi="Arial" w:cs="Arial"/>
-          <w:color w:val="242424"/>
-          <w:sz w:val="20"/>
-          <w:szCs w:val="20"/>
-          <w:bdr w:val="none" w:sz="0" w:space="0" w:color="auto" w:frame="1"/>
-          <w:lang w:eastAsia="es-AR"/>
-        </w:rPr>
-        <w:t> y </w:t>
-      </w:r>
-      <w:proofErr w:type="spellStart"/>
-      <w:r>
-        <w:rPr>
-          <w:rFonts w:ascii="Arial" w:eastAsia="Times New Roman" w:hAnsi="Arial" w:cs="Arial"/>
-          <w:color w:val="242424"/>
-          <w:sz w:val="20"/>
-          <w:szCs w:val="20"/>
-          <w:bdr w:val="none" w:sz="0" w:space="0" w:color="auto" w:frame="1"/>
-          <w:shd w:val="clear" w:color="auto" w:fill="00FFFF"/>
-          <w:lang w:eastAsia="es-AR"/>
-        </w:rPr>
-        <w:t>Programa_do</w:t>
-      </w:r>
-      <w:proofErr w:type="spellEnd"/>
-      <w:r>
-        <w:rPr>
-          <w:rFonts w:ascii="Arial" w:eastAsia="Times New Roman" w:hAnsi="Arial" w:cs="Arial"/>
-          <w:color w:val="242424"/>
-          <w:sz w:val="20"/>
-          <w:szCs w:val="20"/>
-          <w:bdr w:val="none" w:sz="0" w:space="0" w:color="auto" w:frame="1"/>
-          <w:shd w:val="clear" w:color="auto" w:fill="00FFFF"/>
-          <w:lang w:eastAsia="es-AR"/>
-        </w:rPr>
-        <w:t xml:space="preserve"> until_etiqueta_anidado.txt</w:t>
-      </w:r>
-      <w:r>
-        <w:rPr>
-          <w:rFonts w:ascii="Arial" w:eastAsia="Times New Roman" w:hAnsi="Arial" w:cs="Arial"/>
-          <w:color w:val="242424"/>
-          <w:sz w:val="20"/>
-          <w:szCs w:val="20"/>
-          <w:bdr w:val="none" w:sz="0" w:space="0" w:color="auto" w:frame="1"/>
-          <w:lang w:eastAsia="es-AR"/>
-        </w:rPr>
-        <w:t>)</w:t>
-      </w:r>
-    </w:p>
-    <w:p>
-      <w:pPr>
-        <w:shd w:val="clear" w:color="auto" w:fill="FFFFFF"/>
-        <w:spacing w:after="0" w:line="240" w:lineRule="auto"/>
-        <w:ind w:left="357"/>
-        <w:textAlignment w:val="baseline"/>
-        <w:rPr>
-          <w:rFonts w:ascii="Calibri" w:eastAsia="Times New Roman" w:hAnsi="Calibri" w:cs="Calibri"/>
-          <w:color w:val="242424"/>
-          <w:lang w:eastAsia="es-AR"/>
-        </w:rPr>
-      </w:pPr>
-      <w:r>
-        <w:rPr>
-          <w:rFonts w:ascii="Symbol" w:eastAsia="Times New Roman" w:hAnsi="Symbol" w:cs="Calibri"/>
-          <w:color w:val="242424"/>
-          <w:sz w:val="20"/>
-          <w:szCs w:val="20"/>
-          <w:bdr w:val="none" w:sz="0" w:space="0" w:color="auto" w:frame="1"/>
-          <w:lang w:eastAsia="es-AR"/>
-        </w:rPr>
-        <w:t>·</w:t>
-      </w:r>
-      <w:r>
-        <w:rPr>
-          <w:rFonts w:ascii="Times New Roman" w:eastAsia="Times New Roman" w:hAnsi="Times New Roman" w:cs="Times New Roman"/>
-          <w:color w:val="242424"/>
-          <w:sz w:val="14"/>
-          <w:szCs w:val="14"/>
-          <w:bdr w:val="none" w:sz="0" w:space="0" w:color="auto" w:frame="1"/>
-          <w:lang w:eastAsia="es-AR"/>
-        </w:rPr>
-        <w:t>        </w:t>
-      </w:r>
-      <w:r>
-        <w:rPr>
-          <w:rFonts w:ascii="Arial" w:eastAsia="Times New Roman" w:hAnsi="Arial" w:cs="Arial"/>
-          <w:color w:val="242424"/>
-          <w:sz w:val="20"/>
-          <w:szCs w:val="20"/>
-          <w:bdr w:val="none" w:sz="0" w:space="0" w:color="auto" w:frame="1"/>
-          <w:lang w:eastAsia="es-AR"/>
-        </w:rPr>
-        <w:t>Sentencia BREAK</w:t>
-      </w:r>
-    </w:p>
-    <w:p>
-      <w:pPr>
-        <w:shd w:val="clear" w:color="auto" w:fill="FFFFFF"/>
-        <w:spacing w:after="0" w:line="240" w:lineRule="auto"/>
-        <w:ind w:left="720"/>
-        <w:textAlignment w:val="baseline"/>
-        <w:rPr>
-          <w:rFonts w:ascii="Calibri" w:eastAsia="Times New Roman" w:hAnsi="Calibri" w:cs="Calibri"/>
-          <w:color w:val="242424"/>
-          <w:lang w:eastAsia="es-AR"/>
-        </w:rPr>
-      </w:pPr>
-      <w:r>
-        <w:rPr>
-          <w:rFonts w:ascii="Symbol" w:eastAsia="Times New Roman" w:hAnsi="Symbol" w:cs="Calibri"/>
-          <w:color w:val="242424"/>
-          <w:sz w:val="20"/>
-          <w:szCs w:val="20"/>
-          <w:bdr w:val="none" w:sz="0" w:space="0" w:color="auto" w:frame="1"/>
-          <w:lang w:eastAsia="es-AR"/>
-        </w:rPr>
-        <w:t>·</w:t>
-      </w:r>
-      <w:r>
-        <w:rPr>
-          <w:rFonts w:ascii="Times New Roman" w:eastAsia="Times New Roman" w:hAnsi="Times New Roman" w:cs="Times New Roman"/>
-          <w:color w:val="242424"/>
-          <w:sz w:val="14"/>
-          <w:szCs w:val="14"/>
-          <w:bdr w:val="none" w:sz="0" w:space="0" w:color="auto" w:frame="1"/>
-          <w:lang w:eastAsia="es-AR"/>
-        </w:rPr>
-        <w:t>        </w:t>
-      </w:r>
-      <w:r>
-        <w:rPr>
-          <w:rFonts w:ascii="Arial" w:eastAsia="Times New Roman" w:hAnsi="Arial" w:cs="Arial"/>
-          <w:color w:val="242424"/>
-          <w:sz w:val="20"/>
-          <w:szCs w:val="20"/>
-          <w:bdr w:val="none" w:sz="0" w:space="0" w:color="auto" w:frame="1"/>
-          <w:lang w:eastAsia="es-AR"/>
-        </w:rPr>
-        <w:t>Aceptado pero no informado</w:t>
-      </w:r>
-    </w:p>
-    <w:p>
-      <w:pPr>
-        <w:shd w:val="clear" w:color="auto" w:fill="FFFFFF"/>
-        <w:spacing w:after="0" w:line="240" w:lineRule="auto"/>
-        <w:ind w:left="357"/>
-        <w:textAlignment w:val="baseline"/>
-        <w:rPr>
-          <w:rFonts w:ascii="Calibri" w:eastAsia="Times New Roman" w:hAnsi="Calibri" w:cs="Calibri"/>
-          <w:color w:val="242424"/>
-          <w:lang w:eastAsia="es-AR"/>
-        </w:rPr>
-      </w:pPr>
-      <w:r>
-        <w:rPr>
-          <w:rFonts w:ascii="Symbol" w:eastAsia="Times New Roman" w:hAnsi="Symbol" w:cs="Calibri"/>
-          <w:color w:val="242424"/>
-          <w:sz w:val="20"/>
-          <w:szCs w:val="20"/>
-          <w:bdr w:val="none" w:sz="0" w:space="0" w:color="auto" w:frame="1"/>
-          <w:lang w:eastAsia="es-AR"/>
-        </w:rPr>
-        <w:t>·</w:t>
-      </w:r>
-      <w:r>
-        <w:rPr>
-          <w:rFonts w:ascii="Times New Roman" w:eastAsia="Times New Roman" w:hAnsi="Times New Roman" w:cs="Times New Roman"/>
-          <w:color w:val="242424"/>
-          <w:sz w:val="14"/>
-          <w:szCs w:val="14"/>
-          <w:bdr w:val="none" w:sz="0" w:space="0" w:color="auto" w:frame="1"/>
-          <w:lang w:eastAsia="es-AR"/>
-        </w:rPr>
-        <w:t>        </w:t>
-      </w:r>
-      <w:proofErr w:type="spellStart"/>
-      <w:r>
-        <w:rPr>
-          <w:rFonts w:ascii="Arial" w:eastAsia="Times New Roman" w:hAnsi="Arial" w:cs="Arial"/>
-          <w:color w:val="242424"/>
-          <w:sz w:val="20"/>
-          <w:szCs w:val="20"/>
-          <w:bdr w:val="none" w:sz="0" w:space="0" w:color="auto" w:frame="1"/>
-          <w:lang w:eastAsia="es-AR"/>
-        </w:rPr>
-        <w:t>defer</w:t>
-      </w:r>
-      <w:proofErr w:type="spellEnd"/>
-    </w:p>
-    <w:p>
-      <w:pPr>
-        <w:shd w:val="clear" w:color="auto" w:fill="FFFFFF"/>
-        <w:spacing w:after="0" w:line="240" w:lineRule="auto"/>
-        <w:ind w:left="720"/>
-        <w:textAlignment w:val="baseline"/>
-        <w:rPr>
-          <w:rFonts w:ascii="Calibri" w:eastAsia="Times New Roman" w:hAnsi="Calibri" w:cs="Calibri"/>
-          <w:color w:val="242424"/>
-          <w:lang w:eastAsia="es-AR"/>
-        </w:rPr>
-      </w:pPr>
-      <w:r>
-        <w:rPr>
-          <w:rFonts w:ascii="Symbol" w:eastAsia="Times New Roman" w:hAnsi="Symbol" w:cs="Calibri"/>
-          <w:color w:val="242424"/>
-          <w:sz w:val="20"/>
-          <w:szCs w:val="20"/>
-          <w:bdr w:val="none" w:sz="0" w:space="0" w:color="auto" w:frame="1"/>
-          <w:lang w:eastAsia="es-AR"/>
-        </w:rPr>
-        <w:lastRenderedPageBreak/>
-        <w:t>·</w:t>
-      </w:r>
-      <w:r>
-        <w:rPr>
-          <w:rFonts w:ascii="Times New Roman" w:eastAsia="Times New Roman" w:hAnsi="Times New Roman" w:cs="Times New Roman"/>
-          <w:color w:val="242424"/>
-          <w:sz w:val="14"/>
-          <w:szCs w:val="14"/>
-          <w:bdr w:val="none" w:sz="0" w:space="0" w:color="auto" w:frame="1"/>
-          <w:lang w:eastAsia="es-AR"/>
-        </w:rPr>
-        <w:t>        </w:t>
-      </w:r>
-      <w:r>
-        <w:rPr>
-          <w:rFonts w:ascii="Arial" w:eastAsia="Times New Roman" w:hAnsi="Arial" w:cs="Arial"/>
-          <w:color w:val="242424"/>
-          <w:sz w:val="20"/>
-          <w:szCs w:val="20"/>
-          <w:bdr w:val="none" w:sz="0" w:space="0" w:color="auto" w:frame="1"/>
-          <w:lang w:eastAsia="es-AR"/>
-        </w:rPr>
-        <w:t>ok</w:t>
-      </w:r>
-    </w:p>
-    <w:p>
-      <w:pPr>
-        <w:shd w:val="clear" w:color="auto" w:fill="FFFFFF"/>
-        <w:spacing w:after="0" w:line="240" w:lineRule="auto"/>
-        <w:ind w:left="357"/>
-        <w:textAlignment w:val="baseline"/>
-        <w:rPr>
-          <w:rFonts w:ascii="Calibri" w:eastAsia="Times New Roman" w:hAnsi="Calibri" w:cs="Calibri"/>
-          <w:color w:val="242424"/>
-          <w:lang w:eastAsia="es-AR"/>
-        </w:rPr>
-      </w:pPr>
-      <w:r>
-        <w:rPr>
-          <w:rFonts w:ascii="Symbol" w:eastAsia="Times New Roman" w:hAnsi="Symbol" w:cs="Calibri"/>
-          <w:color w:val="242424"/>
-          <w:sz w:val="20"/>
-          <w:szCs w:val="20"/>
-          <w:bdr w:val="none" w:sz="0" w:space="0" w:color="auto" w:frame="1"/>
-          <w:lang w:eastAsia="es-AR"/>
-        </w:rPr>
-        <w:t>·</w:t>
-      </w:r>
-      <w:r>
-        <w:rPr>
-          <w:rFonts w:ascii="Times New Roman" w:eastAsia="Times New Roman" w:hAnsi="Times New Roman" w:cs="Times New Roman"/>
-          <w:color w:val="242424"/>
-          <w:sz w:val="14"/>
-          <w:szCs w:val="14"/>
-          <w:bdr w:val="none" w:sz="0" w:space="0" w:color="auto" w:frame="1"/>
-          <w:lang w:eastAsia="es-AR"/>
-        </w:rPr>
-        <w:t>        </w:t>
-      </w:r>
-      <w:proofErr w:type="spellStart"/>
-      <w:r>
-        <w:rPr>
-          <w:rFonts w:ascii="Arial" w:eastAsia="Times New Roman" w:hAnsi="Arial" w:cs="Arial"/>
-          <w:color w:val="242424"/>
-          <w:sz w:val="20"/>
-          <w:szCs w:val="20"/>
-          <w:bdr w:val="none" w:sz="0" w:space="0" w:color="auto" w:frame="1"/>
-          <w:lang w:eastAsia="es-AR"/>
-        </w:rPr>
-        <w:t>discard</w:t>
-      </w:r>
-      <w:proofErr w:type="spellEnd"/>
-    </w:p>
-    <w:p>
-      <w:pPr>
-        <w:shd w:val="clear" w:color="auto" w:fill="FFFFFF"/>
-        <w:spacing w:after="0" w:line="240" w:lineRule="auto"/>
-        <w:ind w:left="720"/>
-        <w:textAlignment w:val="baseline"/>
-        <w:rPr>
-          <w:rFonts w:ascii="Calibri" w:eastAsia="Times New Roman" w:hAnsi="Calibri" w:cs="Calibri"/>
-          <w:color w:val="242424"/>
-          <w:lang w:eastAsia="es-AR"/>
-        </w:rPr>
-      </w:pPr>
-      <w:r>
-        <w:rPr>
-          <w:rFonts w:ascii="Symbol" w:eastAsia="Times New Roman" w:hAnsi="Symbol" w:cs="Calibri"/>
-          <w:color w:val="242424"/>
-          <w:sz w:val="20"/>
-          <w:szCs w:val="20"/>
-          <w:bdr w:val="none" w:sz="0" w:space="0" w:color="auto" w:frame="1"/>
-          <w:lang w:eastAsia="es-AR"/>
-        </w:rPr>
-        <w:t>·</w:t>
-      </w:r>
-      <w:r>
-        <w:rPr>
-          <w:rFonts w:ascii="Times New Roman" w:eastAsia="Times New Roman" w:hAnsi="Times New Roman" w:cs="Times New Roman"/>
-          <w:color w:val="242424"/>
-          <w:sz w:val="14"/>
-          <w:szCs w:val="14"/>
-          <w:bdr w:val="none" w:sz="0" w:space="0" w:color="auto" w:frame="1"/>
-          <w:lang w:eastAsia="es-AR"/>
-        </w:rPr>
-        <w:t>        </w:t>
-      </w:r>
-      <w:r>
-        <w:rPr>
-          <w:rFonts w:ascii="Arial" w:eastAsia="Times New Roman" w:hAnsi="Arial" w:cs="Arial"/>
-          <w:color w:val="242424"/>
-          <w:sz w:val="20"/>
-          <w:szCs w:val="20"/>
-          <w:bdr w:val="none" w:sz="0" w:space="0" w:color="auto" w:frame="1"/>
-          <w:lang w:eastAsia="es-AR"/>
-        </w:rPr>
-        <w:t>OK</w:t>
-      </w:r>
-    </w:p>
-    <w:p>
-      <w:pPr>
-        <w:shd w:val="clear" w:color="auto" w:fill="FFFFFF"/>
-        <w:spacing w:after="0" w:line="240" w:lineRule="auto"/>
-        <w:ind w:left="720"/>
-        <w:textAlignment w:val="baseline"/>
-        <w:rPr>
-          <w:rFonts w:ascii="Calibri" w:eastAsia="Times New Roman" w:hAnsi="Calibri" w:cs="Calibri"/>
-          <w:color w:val="242424"/>
-          <w:lang w:eastAsia="es-AR"/>
-        </w:rPr>
-      </w:pPr>
-      <w:r>
-        <w:rPr>
-          <w:rFonts w:ascii="Symbol" w:eastAsia="Times New Roman" w:hAnsi="Symbol" w:cs="Calibri"/>
-          <w:color w:val="242424"/>
-          <w:sz w:val="20"/>
-          <w:szCs w:val="20"/>
-          <w:bdr w:val="none" w:sz="0" w:space="0" w:color="auto" w:frame="1"/>
-          <w:shd w:val="clear" w:color="auto" w:fill="FFFF00"/>
-          <w:lang w:eastAsia="es-AR"/>
-        </w:rPr>
-        <w:t>·</w:t>
-      </w:r>
-      <w:r>
-        <w:rPr>
-          <w:rFonts w:ascii="Times New Roman" w:eastAsia="Times New Roman" w:hAnsi="Times New Roman" w:cs="Times New Roman"/>
-          <w:color w:val="242424"/>
-          <w:sz w:val="14"/>
-          <w:szCs w:val="14"/>
-          <w:bdr w:val="none" w:sz="0" w:space="0" w:color="auto" w:frame="1"/>
-          <w:shd w:val="clear" w:color="auto" w:fill="FFFF00"/>
-          <w:lang w:eastAsia="es-AR"/>
-        </w:rPr>
-        <w:t>        </w:t>
-      </w:r>
-      <w:r>
-        <w:rPr>
-          <w:rFonts w:ascii="Arial" w:eastAsia="Times New Roman" w:hAnsi="Arial" w:cs="Arial"/>
-          <w:color w:val="242424"/>
-          <w:sz w:val="20"/>
-          <w:szCs w:val="20"/>
-          <w:bdr w:val="none" w:sz="0" w:space="0" w:color="auto" w:frame="1"/>
-          <w:shd w:val="clear" w:color="auto" w:fill="FFFF00"/>
-          <w:lang w:eastAsia="es-AR"/>
-        </w:rPr>
-        <w:t xml:space="preserve">Pero si se hace la invocación sin </w:t>
-      </w:r>
-      <w:proofErr w:type="spellStart"/>
-      <w:r>
-        <w:rPr>
-          <w:rFonts w:ascii="Arial" w:eastAsia="Times New Roman" w:hAnsi="Arial" w:cs="Arial"/>
-          <w:color w:val="242424"/>
-          <w:sz w:val="20"/>
-          <w:szCs w:val="20"/>
-          <w:bdr w:val="none" w:sz="0" w:space="0" w:color="auto" w:frame="1"/>
-          <w:shd w:val="clear" w:color="auto" w:fill="FFFF00"/>
-          <w:lang w:eastAsia="es-AR"/>
-        </w:rPr>
-        <w:t>discard</w:t>
-      </w:r>
-      <w:proofErr w:type="spellEnd"/>
-      <w:r>
-        <w:rPr>
-          <w:rFonts w:ascii="Arial" w:eastAsia="Times New Roman" w:hAnsi="Arial" w:cs="Arial"/>
-          <w:color w:val="242424"/>
-          <w:sz w:val="20"/>
-          <w:szCs w:val="20"/>
-          <w:bdr w:val="none" w:sz="0" w:space="0" w:color="auto" w:frame="1"/>
-          <w:shd w:val="clear" w:color="auto" w:fill="FFFF00"/>
-          <w:lang w:eastAsia="es-AR"/>
-        </w:rPr>
-        <w:t xml:space="preserve">, da </w:t>
-      </w:r>
-      <w:proofErr w:type="spellStart"/>
-      <w:r>
-        <w:rPr>
-          <w:rFonts w:ascii="Arial" w:eastAsia="Times New Roman" w:hAnsi="Arial" w:cs="Arial"/>
-          <w:color w:val="242424"/>
-          <w:sz w:val="20"/>
-          <w:szCs w:val="20"/>
-          <w:bdr w:val="none" w:sz="0" w:space="0" w:color="auto" w:frame="1"/>
-          <w:shd w:val="clear" w:color="auto" w:fill="FFFF00"/>
-          <w:lang w:eastAsia="es-AR"/>
-        </w:rPr>
-        <w:t>syntax</w:t>
-      </w:r>
-      <w:proofErr w:type="spellEnd"/>
-      <w:r>
-        <w:rPr>
-          <w:rFonts w:ascii="Arial" w:eastAsia="Times New Roman" w:hAnsi="Arial" w:cs="Arial"/>
-          <w:color w:val="242424"/>
-          <w:sz w:val="20"/>
-          <w:szCs w:val="20"/>
-          <w:bdr w:val="none" w:sz="0" w:space="0" w:color="auto" w:frame="1"/>
-          <w:shd w:val="clear" w:color="auto" w:fill="FFFF00"/>
-          <w:lang w:eastAsia="es-AR"/>
-        </w:rPr>
-        <w:t xml:space="preserve"> error sin indicar de qué se trata el error. (ver </w:t>
-      </w:r>
-      <w:r>
-        <w:rPr>
-          <w:rFonts w:ascii="Arial" w:eastAsia="Times New Roman" w:hAnsi="Arial" w:cs="Arial"/>
-          <w:color w:val="242424"/>
-          <w:sz w:val="20"/>
-          <w:szCs w:val="20"/>
-          <w:bdr w:val="none" w:sz="0" w:space="0" w:color="auto" w:frame="1"/>
-          <w:shd w:val="clear" w:color="auto" w:fill="00FFFF"/>
-          <w:lang w:eastAsia="es-AR"/>
-        </w:rPr>
-        <w:t>Programa_discard.txt</w:t>
-      </w:r>
-      <w:r>
-        <w:rPr>
-          <w:rFonts w:ascii="Arial" w:eastAsia="Times New Roman" w:hAnsi="Arial" w:cs="Arial"/>
-          <w:color w:val="242424"/>
-          <w:sz w:val="20"/>
-          <w:szCs w:val="20"/>
-          <w:bdr w:val="none" w:sz="0" w:space="0" w:color="auto" w:frame="1"/>
-          <w:shd w:val="clear" w:color="auto" w:fill="FFFF00"/>
-          <w:lang w:eastAsia="es-AR"/>
-        </w:rPr>
-        <w:t>)</w:t>
-      </w:r>
-    </w:p>
-    <w:p>
-      <w:pPr>
-        <w:shd w:val="clear" w:color="auto" w:fill="FFFFFF"/>
-        <w:spacing w:after="0" w:line="240" w:lineRule="auto"/>
-        <w:ind w:left="357"/>
-        <w:textAlignment w:val="baseline"/>
-        <w:rPr>
-          <w:rFonts w:ascii="Calibri" w:eastAsia="Times New Roman" w:hAnsi="Calibri" w:cs="Calibri"/>
-          <w:color w:val="242424"/>
-          <w:lang w:eastAsia="es-AR"/>
-        </w:rPr>
-      </w:pPr>
-      <w:r>
-        <w:rPr>
-          <w:rFonts w:ascii="Symbol" w:eastAsia="Times New Roman" w:hAnsi="Symbol" w:cs="Calibri"/>
-          <w:color w:val="242424"/>
-          <w:sz w:val="20"/>
-          <w:szCs w:val="20"/>
-          <w:bdr w:val="none" w:sz="0" w:space="0" w:color="auto" w:frame="1"/>
-          <w:lang w:eastAsia="es-AR"/>
-        </w:rPr>
-        <w:t>·</w:t>
-      </w:r>
-      <w:r>
-        <w:rPr>
-          <w:rFonts w:ascii="Times New Roman" w:eastAsia="Times New Roman" w:hAnsi="Times New Roman" w:cs="Times New Roman"/>
-          <w:color w:val="242424"/>
-          <w:sz w:val="14"/>
-          <w:szCs w:val="14"/>
-          <w:bdr w:val="none" w:sz="0" w:space="0" w:color="auto" w:frame="1"/>
-          <w:lang w:eastAsia="es-AR"/>
-        </w:rPr>
-        <w:t>        </w:t>
-      </w:r>
-      <w:r>
-        <w:rPr>
-          <w:rFonts w:ascii="Arial" w:eastAsia="Times New Roman" w:hAnsi="Arial" w:cs="Arial"/>
-          <w:color w:val="242424"/>
-          <w:sz w:val="20"/>
-          <w:szCs w:val="20"/>
-          <w:bdr w:val="none" w:sz="0" w:space="0" w:color="auto" w:frame="1"/>
-          <w:lang w:eastAsia="es-AR"/>
-        </w:rPr>
-        <w:t>Invocación de funciones</w:t>
-      </w:r>
-    </w:p>
-    <w:p>
-      <w:pPr>
-        <w:shd w:val="clear" w:color="auto" w:fill="FFFFFF"/>
-        <w:spacing w:after="0" w:line="240" w:lineRule="auto"/>
-        <w:ind w:left="720"/>
-        <w:textAlignment w:val="baseline"/>
-        <w:rPr>
-          <w:rFonts w:ascii="Calibri" w:eastAsia="Times New Roman" w:hAnsi="Calibri" w:cs="Calibri"/>
-          <w:color w:val="242424"/>
-          <w:lang w:eastAsia="es-AR"/>
-        </w:rPr>
-      </w:pPr>
-      <w:r>
-        <w:rPr>
-          <w:rFonts w:ascii="Symbol" w:eastAsia="Times New Roman" w:hAnsi="Symbol" w:cs="Calibri"/>
-          <w:color w:val="242424"/>
-          <w:sz w:val="20"/>
-          <w:szCs w:val="20"/>
-          <w:bdr w:val="none" w:sz="0" w:space="0" w:color="auto" w:frame="1"/>
-          <w:lang w:eastAsia="es-AR"/>
-        </w:rPr>
-        <w:t>·</w:t>
-      </w:r>
-      <w:r>
-        <w:rPr>
-          <w:rFonts w:ascii="Times New Roman" w:eastAsia="Times New Roman" w:hAnsi="Times New Roman" w:cs="Times New Roman"/>
-          <w:color w:val="242424"/>
-          <w:sz w:val="14"/>
-          <w:szCs w:val="14"/>
-          <w:bdr w:val="none" w:sz="0" w:space="0" w:color="auto" w:frame="1"/>
-          <w:lang w:eastAsia="es-AR"/>
-        </w:rPr>
-        <w:t>        </w:t>
-      </w:r>
-      <w:r>
-        <w:rPr>
-          <w:rFonts w:ascii="Arial" w:eastAsia="Times New Roman" w:hAnsi="Arial" w:cs="Arial"/>
-          <w:color w:val="242424"/>
-          <w:sz w:val="20"/>
-          <w:szCs w:val="20"/>
-          <w:bdr w:val="none" w:sz="0" w:space="0" w:color="auto" w:frame="1"/>
-          <w:lang w:eastAsia="es-AR"/>
-        </w:rPr>
-        <w:t>ok</w:t>
-      </w:r>
-    </w:p>
-    <w:p>
-      <w:pPr>
-        <w:shd w:val="clear" w:color="auto" w:fill="FFFFFF"/>
-        <w:spacing w:after="0" w:line="253" w:lineRule="atLeast"/>
-        <w:textAlignment w:val="baseline"/>
-        <w:rPr>
-          <w:rFonts w:ascii="Calibri" w:eastAsia="Times New Roman" w:hAnsi="Calibri" w:cs="Calibri"/>
-          <w:color w:val="242424"/>
-          <w:lang w:eastAsia="es-AR"/>
-        </w:rPr>
-      </w:pPr>
-      <w:r>
-        <w:rPr>
-          <w:rFonts w:ascii="Arial" w:eastAsia="Times New Roman" w:hAnsi="Arial" w:cs="Arial"/>
           <w:b/>
           <w:bCs/>
           <w:color w:val="242424"/>
-          <w:sz w:val="20"/>
-          <w:szCs w:val="20"/>
-          <w:bdr w:val="none" w:sz="0" w:space="0" w:color="auto" w:frame="1"/>
-          <w:lang w:val="es-ES_tradnl" w:eastAsia="es-AR"/>
-        </w:rPr>
-        <w:t> </w:t>
-      </w:r>
-    </w:p>
-    <w:p>
-      <w:pPr>
-        <w:shd w:val="clear" w:color="auto" w:fill="FFFFFF"/>
-        <w:spacing w:after="0" w:line="253" w:lineRule="atLeast"/>
-        <w:textAlignment w:val="baseline"/>
-        <w:rPr>
-          <w:rFonts w:ascii="Calibri" w:eastAsia="Times New Roman" w:hAnsi="Calibri" w:cs="Calibri"/>
-          <w:color w:val="242424"/>
           <w:lang w:eastAsia="es-AR"/>
         </w:rPr>
       </w:pPr>
@@ -4138,6 +3208,1073 @@
           <w:sz w:val="20"/>
           <w:szCs w:val="20"/>
           <w:bdr w:val="none" w:sz="0" w:space="0" w:color="auto" w:frame="1"/>
+          <w:shd w:val="clear" w:color="auto" w:fill="FFFF00"/>
+          <w:lang w:eastAsia="es-AR"/>
+        </w:rPr>
+        <w:t>ERROR EN EJEMPLO – LLAVE DE CIERRE DE MAS</w:t>
+      </w:r>
+    </w:p>
+    <w:p>
+      <w:pPr>
+        <w:shd w:val="clear" w:color="auto" w:fill="FFFFFF"/>
+        <w:spacing w:after="0" w:line="240" w:lineRule="auto"/>
+        <w:ind w:left="357"/>
+        <w:textAlignment w:val="baseline"/>
+        <w:rPr>
+          <w:rFonts w:ascii="Calibri" w:eastAsia="Times New Roman" w:hAnsi="Calibri" w:cs="Calibri"/>
+          <w:color w:val="242424"/>
+          <w:lang w:eastAsia="es-AR"/>
+        </w:rPr>
+      </w:pPr>
+      <w:r>
+        <w:rPr>
+          <w:rFonts w:ascii="Symbol" w:eastAsia="Times New Roman" w:hAnsi="Symbol" w:cs="Calibri"/>
+          <w:color w:val="242424"/>
+          <w:sz w:val="20"/>
+          <w:szCs w:val="20"/>
+          <w:bdr w:val="none" w:sz="0" w:space="0" w:color="auto" w:frame="1"/>
+          <w:lang w:eastAsia="es-AR"/>
+        </w:rPr>
+        <w:t>·</w:t>
+      </w:r>
+      <w:r>
+        <w:rPr>
+          <w:rFonts w:ascii="Times New Roman" w:eastAsia="Times New Roman" w:hAnsi="Times New Roman" w:cs="Times New Roman"/>
+          <w:color w:val="242424"/>
+          <w:sz w:val="14"/>
+          <w:szCs w:val="14"/>
+          <w:bdr w:val="none" w:sz="0" w:space="0" w:color="auto" w:frame="1"/>
+          <w:lang w:eastAsia="es-AR"/>
+        </w:rPr>
+        <w:t>        </w:t>
+      </w:r>
+      <w:r>
+        <w:rPr>
+          <w:rFonts w:ascii="Arial" w:eastAsia="Times New Roman" w:hAnsi="Arial" w:cs="Arial"/>
+          <w:color w:val="242424"/>
+          <w:sz w:val="20"/>
+          <w:szCs w:val="20"/>
+          <w:bdr w:val="none" w:sz="0" w:space="0" w:color="auto" w:frame="1"/>
+          <w:lang w:eastAsia="es-AR"/>
+        </w:rPr>
+        <w:t xml:space="preserve">Sentencia iterativa (do </w:t>
+      </w:r>
+      <w:proofErr w:type="spellStart"/>
+      <w:r>
+        <w:rPr>
+          <w:rFonts w:ascii="Arial" w:eastAsia="Times New Roman" w:hAnsi="Arial" w:cs="Arial"/>
+          <w:color w:val="242424"/>
+          <w:sz w:val="20"/>
+          <w:szCs w:val="20"/>
+          <w:bdr w:val="none" w:sz="0" w:space="0" w:color="auto" w:frame="1"/>
+          <w:lang w:eastAsia="es-AR"/>
+        </w:rPr>
+        <w:t>until</w:t>
+      </w:r>
+      <w:proofErr w:type="spellEnd"/>
+      <w:r>
+        <w:rPr>
+          <w:rFonts w:ascii="Arial" w:eastAsia="Times New Roman" w:hAnsi="Arial" w:cs="Arial"/>
+          <w:color w:val="242424"/>
+          <w:sz w:val="20"/>
+          <w:szCs w:val="20"/>
+          <w:bdr w:val="none" w:sz="0" w:space="0" w:color="auto" w:frame="1"/>
+          <w:lang w:eastAsia="es-AR"/>
+        </w:rPr>
+        <w:t>)</w:t>
+      </w:r>
+    </w:p>
+    <w:p>
+      <w:pPr>
+        <w:shd w:val="clear" w:color="auto" w:fill="FFFFFF"/>
+        <w:spacing w:after="0" w:line="240" w:lineRule="auto"/>
+        <w:ind w:left="720"/>
+        <w:textAlignment w:val="baseline"/>
+        <w:rPr>
+          <w:rFonts w:ascii="Calibri" w:eastAsia="Times New Roman" w:hAnsi="Calibri" w:cs="Calibri"/>
+          <w:color w:val="242424"/>
+          <w:lang w:eastAsia="es-AR"/>
+        </w:rPr>
+      </w:pPr>
+      <w:r>
+        <w:rPr>
+          <w:rFonts w:ascii="Symbol" w:eastAsia="Times New Roman" w:hAnsi="Symbol" w:cs="Calibri"/>
+          <w:color w:val="242424"/>
+          <w:sz w:val="20"/>
+          <w:szCs w:val="20"/>
+          <w:bdr w:val="none" w:sz="0" w:space="0" w:color="auto" w:frame="1"/>
+          <w:lang w:eastAsia="es-AR"/>
+        </w:rPr>
+        <w:t>·</w:t>
+      </w:r>
+      <w:r>
+        <w:rPr>
+          <w:rFonts w:ascii="Times New Roman" w:eastAsia="Times New Roman" w:hAnsi="Times New Roman" w:cs="Times New Roman"/>
+          <w:color w:val="242424"/>
+          <w:sz w:val="14"/>
+          <w:szCs w:val="14"/>
+          <w:bdr w:val="none" w:sz="0" w:space="0" w:color="auto" w:frame="1"/>
+          <w:lang w:eastAsia="es-AR"/>
+        </w:rPr>
+        <w:t>        </w:t>
+      </w:r>
+      <w:r>
+        <w:rPr>
+          <w:rFonts w:ascii="Arial" w:eastAsia="Times New Roman" w:hAnsi="Arial" w:cs="Arial"/>
+          <w:color w:val="242424"/>
+          <w:sz w:val="20"/>
+          <w:szCs w:val="20"/>
+          <w:bdr w:val="none" w:sz="0" w:space="0" w:color="auto" w:frame="1"/>
+          <w:lang w:eastAsia="es-AR"/>
+        </w:rPr>
+        <w:t>ok</w:t>
+      </w:r>
+    </w:p>
+    <w:p>
+      <w:pPr>
+        <w:shd w:val="clear" w:color="auto" w:fill="FFFFFF"/>
+        <w:spacing w:after="0" w:line="240" w:lineRule="auto"/>
+        <w:ind w:left="357"/>
+        <w:textAlignment w:val="baseline"/>
+        <w:rPr>
+          <w:rFonts w:ascii="Calibri" w:eastAsia="Times New Roman" w:hAnsi="Calibri" w:cs="Calibri"/>
+          <w:color w:val="242424"/>
+          <w:u w:val="single"/>
+          <w:lang w:eastAsia="es-AR"/>
+        </w:rPr>
+      </w:pPr>
+      <w:r>
+        <w:rPr>
+          <w:rFonts w:ascii="Symbol" w:eastAsia="Times New Roman" w:hAnsi="Symbol" w:cs="Calibri"/>
+          <w:color w:val="242424"/>
+          <w:sz w:val="20"/>
+          <w:szCs w:val="20"/>
+          <w:bdr w:val="none" w:sz="0" w:space="0" w:color="auto" w:frame="1"/>
+          <w:lang w:eastAsia="es-AR"/>
+        </w:rPr>
+        <w:t>·</w:t>
+      </w:r>
+      <w:r>
+        <w:rPr>
+          <w:rFonts w:ascii="Times New Roman" w:eastAsia="Times New Roman" w:hAnsi="Times New Roman" w:cs="Times New Roman"/>
+          <w:color w:val="242424"/>
+          <w:sz w:val="14"/>
+          <w:szCs w:val="14"/>
+          <w:bdr w:val="none" w:sz="0" w:space="0" w:color="auto" w:frame="1"/>
+          <w:lang w:eastAsia="es-AR"/>
+        </w:rPr>
+        <w:t>        </w:t>
+      </w:r>
+      <w:r>
+        <w:rPr>
+          <w:rFonts w:ascii="Arial" w:eastAsia="Times New Roman" w:hAnsi="Arial" w:cs="Arial"/>
+          <w:color w:val="242424"/>
+          <w:sz w:val="20"/>
+          <w:szCs w:val="20"/>
+          <w:bdr w:val="none" w:sz="0" w:space="0" w:color="auto" w:frame="1"/>
+          <w:lang w:eastAsia="es-AR"/>
+        </w:rPr>
+        <w:t xml:space="preserve">Sentencia iterativa (do </w:t>
+      </w:r>
+      <w:proofErr w:type="spellStart"/>
+      <w:r>
+        <w:rPr>
+          <w:rFonts w:ascii="Arial" w:eastAsia="Times New Roman" w:hAnsi="Arial" w:cs="Arial"/>
+          <w:color w:val="242424"/>
+          <w:sz w:val="20"/>
+          <w:szCs w:val="20"/>
+          <w:bdr w:val="none" w:sz="0" w:space="0" w:color="auto" w:frame="1"/>
+          <w:lang w:eastAsia="es-AR"/>
+        </w:rPr>
+        <w:t>until</w:t>
+      </w:r>
+      <w:proofErr w:type="spellEnd"/>
+      <w:r>
+        <w:rPr>
+          <w:rFonts w:ascii="Arial" w:eastAsia="Times New Roman" w:hAnsi="Arial" w:cs="Arial"/>
+          <w:color w:val="242424"/>
+          <w:sz w:val="20"/>
+          <w:szCs w:val="20"/>
+          <w:bdr w:val="none" w:sz="0" w:space="0" w:color="auto" w:frame="1"/>
+          <w:lang w:eastAsia="es-AR"/>
+        </w:rPr>
+        <w:t>) con etiquetado</w:t>
+      </w:r>
+    </w:p>
+    <w:p>
+      <w:pPr>
+        <w:shd w:val="clear" w:color="auto" w:fill="FFFFFF"/>
+        <w:spacing w:after="0" w:line="240" w:lineRule="auto"/>
+        <w:ind w:left="720"/>
+        <w:textAlignment w:val="baseline"/>
+        <w:rPr>
+          <w:rFonts w:ascii="Calibri" w:eastAsia="Times New Roman" w:hAnsi="Calibri" w:cs="Calibri"/>
+          <w:strike/>
+          <w:color w:val="242424"/>
+          <w:lang w:eastAsia="es-AR"/>
+        </w:rPr>
+      </w:pPr>
+      <w:r>
+        <w:rPr>
+          <w:rFonts w:ascii="Symbol" w:eastAsia="Times New Roman" w:hAnsi="Symbol" w:cs="Calibri"/>
+          <w:strike/>
+          <w:color w:val="242424"/>
+          <w:sz w:val="20"/>
+          <w:szCs w:val="20"/>
+          <w:bdr w:val="none" w:sz="0" w:space="0" w:color="auto" w:frame="1"/>
+          <w:lang w:eastAsia="es-AR"/>
+        </w:rPr>
+        <w:t>·</w:t>
+      </w:r>
+      <w:r>
+        <w:rPr>
+          <w:rFonts w:ascii="Times New Roman" w:eastAsia="Times New Roman" w:hAnsi="Times New Roman" w:cs="Times New Roman"/>
+          <w:strike/>
+          <w:color w:val="242424"/>
+          <w:sz w:val="14"/>
+          <w:szCs w:val="14"/>
+          <w:bdr w:val="none" w:sz="0" w:space="0" w:color="auto" w:frame="1"/>
+          <w:lang w:eastAsia="es-AR"/>
+        </w:rPr>
+        <w:t>        </w:t>
+      </w:r>
+      <w:r>
+        <w:rPr>
+          <w:rFonts w:ascii="Arial" w:eastAsia="Times New Roman" w:hAnsi="Arial" w:cs="Arial"/>
+          <w:strike/>
+          <w:color w:val="242424"/>
+          <w:sz w:val="20"/>
+          <w:szCs w:val="20"/>
+          <w:bdr w:val="none" w:sz="0" w:space="0" w:color="auto" w:frame="1"/>
+          <w:lang w:eastAsia="es-AR"/>
+        </w:rPr>
+        <w:t>Break con etiqueta aceptado pero no informado</w:t>
+      </w:r>
+    </w:p>
+    <w:p>
+      <w:pPr>
+        <w:shd w:val="clear" w:color="auto" w:fill="FFFFFF"/>
+        <w:spacing w:after="0" w:line="240" w:lineRule="auto"/>
+        <w:ind w:left="720"/>
+        <w:textAlignment w:val="baseline"/>
+        <w:rPr>
+          <w:rFonts w:ascii="Calibri" w:eastAsia="Times New Roman" w:hAnsi="Calibri" w:cs="Calibri"/>
+          <w:color w:val="242424"/>
+          <w:lang w:eastAsia="es-AR"/>
+        </w:rPr>
+      </w:pPr>
+      <w:r>
+        <w:rPr>
+          <w:rFonts w:ascii="Symbol" w:eastAsia="Times New Roman" w:hAnsi="Symbol" w:cs="Calibri"/>
+          <w:color w:val="242424"/>
+          <w:sz w:val="20"/>
+          <w:szCs w:val="20"/>
+          <w:bdr w:val="none" w:sz="0" w:space="0" w:color="auto" w:frame="1"/>
+          <w:lang w:eastAsia="es-AR"/>
+        </w:rPr>
+        <w:t>·</w:t>
+      </w:r>
+      <w:r>
+        <w:rPr>
+          <w:rFonts w:ascii="Times New Roman" w:eastAsia="Times New Roman" w:hAnsi="Times New Roman" w:cs="Times New Roman"/>
+          <w:color w:val="242424"/>
+          <w:sz w:val="14"/>
+          <w:szCs w:val="14"/>
+          <w:bdr w:val="none" w:sz="0" w:space="0" w:color="auto" w:frame="1"/>
+          <w:lang w:eastAsia="es-AR"/>
+        </w:rPr>
+        <w:t>        </w:t>
+      </w:r>
+      <w:r>
+        <w:rPr>
+          <w:rFonts w:ascii="Arial" w:eastAsia="Times New Roman" w:hAnsi="Arial" w:cs="Arial"/>
+          <w:color w:val="242424"/>
+          <w:sz w:val="20"/>
+          <w:szCs w:val="20"/>
+          <w:bdr w:val="none" w:sz="0" w:space="0" w:color="auto" w:frame="1"/>
+          <w:lang w:eastAsia="es-AR"/>
+        </w:rPr>
+        <w:t>ok</w:t>
+      </w:r>
+    </w:p>
+    <w:p>
+      <w:pPr>
+        <w:shd w:val="clear" w:color="auto" w:fill="FFFFFF"/>
+        <w:spacing w:after="0" w:line="240" w:lineRule="auto"/>
+        <w:ind w:left="357"/>
+        <w:textAlignment w:val="baseline"/>
+        <w:rPr>
+          <w:rFonts w:ascii="Calibri" w:eastAsia="Times New Roman" w:hAnsi="Calibri" w:cs="Calibri"/>
+          <w:color w:val="242424"/>
+          <w:lang w:eastAsia="es-AR"/>
+        </w:rPr>
+      </w:pPr>
+      <w:r>
+        <w:rPr>
+          <w:rFonts w:ascii="Symbol" w:eastAsia="Times New Roman" w:hAnsi="Symbol" w:cs="Calibri"/>
+          <w:color w:val="242424"/>
+          <w:sz w:val="20"/>
+          <w:szCs w:val="20"/>
+          <w:bdr w:val="none" w:sz="0" w:space="0" w:color="auto" w:frame="1"/>
+          <w:lang w:eastAsia="es-AR"/>
+        </w:rPr>
+        <w:t>·</w:t>
+      </w:r>
+      <w:r>
+        <w:rPr>
+          <w:rFonts w:ascii="Times New Roman" w:eastAsia="Times New Roman" w:hAnsi="Times New Roman" w:cs="Times New Roman"/>
+          <w:color w:val="242424"/>
+          <w:sz w:val="14"/>
+          <w:szCs w:val="14"/>
+          <w:bdr w:val="none" w:sz="0" w:space="0" w:color="auto" w:frame="1"/>
+          <w:lang w:eastAsia="es-AR"/>
+        </w:rPr>
+        <w:t>        </w:t>
+      </w:r>
+      <w:r>
+        <w:rPr>
+          <w:rFonts w:ascii="Arial" w:eastAsia="Times New Roman" w:hAnsi="Arial" w:cs="Arial"/>
+          <w:color w:val="242424"/>
+          <w:sz w:val="20"/>
+          <w:szCs w:val="20"/>
+          <w:bdr w:val="none" w:sz="0" w:space="0" w:color="auto" w:frame="1"/>
+          <w:lang w:eastAsia="es-AR"/>
+        </w:rPr>
+        <w:t>Anidamiento de sentencias de control</w:t>
+      </w:r>
+    </w:p>
+    <w:p>
+      <w:pPr>
+        <w:shd w:val="clear" w:color="auto" w:fill="FFFFFF"/>
+        <w:spacing w:after="0" w:line="240" w:lineRule="auto"/>
+        <w:ind w:left="720"/>
+        <w:textAlignment w:val="baseline"/>
+        <w:rPr>
+          <w:rFonts w:ascii="Arial" w:eastAsia="Times New Roman" w:hAnsi="Arial" w:cs="Arial"/>
+          <w:color w:val="242424"/>
+          <w:sz w:val="20"/>
+          <w:szCs w:val="20"/>
+          <w:bdr w:val="none" w:sz="0" w:space="0" w:color="auto" w:frame="1"/>
+          <w:lang w:eastAsia="es-AR"/>
+        </w:rPr>
+      </w:pPr>
+      <w:r>
+        <w:rPr>
+          <w:rFonts w:ascii="Symbol" w:eastAsia="Times New Roman" w:hAnsi="Symbol" w:cs="Calibri"/>
+          <w:color w:val="242424"/>
+          <w:sz w:val="20"/>
+          <w:szCs w:val="20"/>
+          <w:bdr w:val="none" w:sz="0" w:space="0" w:color="auto" w:frame="1"/>
+          <w:lang w:eastAsia="es-AR"/>
+        </w:rPr>
+        <w:t>·</w:t>
+      </w:r>
+      <w:r>
+        <w:rPr>
+          <w:rFonts w:ascii="Times New Roman" w:eastAsia="Times New Roman" w:hAnsi="Times New Roman" w:cs="Times New Roman"/>
+          <w:color w:val="242424"/>
+          <w:sz w:val="14"/>
+          <w:szCs w:val="14"/>
+          <w:bdr w:val="none" w:sz="0" w:space="0" w:color="auto" w:frame="1"/>
+          <w:lang w:eastAsia="es-AR"/>
+        </w:rPr>
+        <w:t>        </w:t>
+      </w:r>
+      <w:r>
+        <w:rPr>
+          <w:rFonts w:ascii="Arial" w:eastAsia="Times New Roman" w:hAnsi="Arial" w:cs="Arial"/>
+          <w:color w:val="242424"/>
+          <w:sz w:val="20"/>
+          <w:szCs w:val="20"/>
+          <w:bdr w:val="none" w:sz="0" w:space="0" w:color="auto" w:frame="1"/>
+          <w:shd w:val="clear" w:color="auto" w:fill="FFFF00"/>
+          <w:lang w:eastAsia="es-AR"/>
+        </w:rPr>
+        <w:t>No lo reconoce correctamente. (ver </w:t>
+      </w:r>
+      <w:proofErr w:type="spellStart"/>
+      <w:r>
+        <w:rPr>
+          <w:rFonts w:ascii="Arial" w:eastAsia="Times New Roman" w:hAnsi="Arial" w:cs="Arial"/>
+          <w:color w:val="242424"/>
+          <w:sz w:val="20"/>
+          <w:szCs w:val="20"/>
+          <w:bdr w:val="none" w:sz="0" w:space="0" w:color="auto" w:frame="1"/>
+          <w:shd w:val="clear" w:color="auto" w:fill="00FFFF"/>
+          <w:lang w:eastAsia="es-AR"/>
+        </w:rPr>
+        <w:t>Programa_do</w:t>
+      </w:r>
+      <w:proofErr w:type="spellEnd"/>
+      <w:r>
+        <w:rPr>
+          <w:rFonts w:ascii="Arial" w:eastAsia="Times New Roman" w:hAnsi="Arial" w:cs="Arial"/>
+          <w:color w:val="242424"/>
+          <w:sz w:val="20"/>
+          <w:szCs w:val="20"/>
+          <w:bdr w:val="none" w:sz="0" w:space="0" w:color="auto" w:frame="1"/>
+          <w:shd w:val="clear" w:color="auto" w:fill="00FFFF"/>
+          <w:lang w:eastAsia="es-AR"/>
+        </w:rPr>
+        <w:t xml:space="preserve"> until_conif.txt</w:t>
+      </w:r>
+      <w:r>
+        <w:rPr>
+          <w:rFonts w:ascii="Arial" w:eastAsia="Times New Roman" w:hAnsi="Arial" w:cs="Arial"/>
+          <w:color w:val="242424"/>
+          <w:sz w:val="20"/>
+          <w:szCs w:val="20"/>
+          <w:bdr w:val="none" w:sz="0" w:space="0" w:color="auto" w:frame="1"/>
+          <w:lang w:eastAsia="es-AR"/>
+        </w:rPr>
+        <w:t> y </w:t>
+      </w:r>
+      <w:proofErr w:type="spellStart"/>
+      <w:r>
+        <w:rPr>
+          <w:rFonts w:ascii="Arial" w:eastAsia="Times New Roman" w:hAnsi="Arial" w:cs="Arial"/>
+          <w:color w:val="242424"/>
+          <w:sz w:val="20"/>
+          <w:szCs w:val="20"/>
+          <w:bdr w:val="none" w:sz="0" w:space="0" w:color="auto" w:frame="1"/>
+          <w:shd w:val="clear" w:color="auto" w:fill="00FFFF"/>
+          <w:lang w:eastAsia="es-AR"/>
+        </w:rPr>
+        <w:t>Programa_do</w:t>
+      </w:r>
+      <w:proofErr w:type="spellEnd"/>
+      <w:r>
+        <w:rPr>
+          <w:rFonts w:ascii="Arial" w:eastAsia="Times New Roman" w:hAnsi="Arial" w:cs="Arial"/>
+          <w:color w:val="242424"/>
+          <w:sz w:val="20"/>
+          <w:szCs w:val="20"/>
+          <w:bdr w:val="none" w:sz="0" w:space="0" w:color="auto" w:frame="1"/>
+          <w:shd w:val="clear" w:color="auto" w:fill="00FFFF"/>
+          <w:lang w:eastAsia="es-AR"/>
+        </w:rPr>
+        <w:t xml:space="preserve"> until_etiqueta_anidado.txt</w:t>
+      </w:r>
+      <w:r>
+        <w:rPr>
+          <w:rFonts w:ascii="Arial" w:eastAsia="Times New Roman" w:hAnsi="Arial" w:cs="Arial"/>
+          <w:color w:val="242424"/>
+          <w:sz w:val="20"/>
+          <w:szCs w:val="20"/>
+          <w:bdr w:val="none" w:sz="0" w:space="0" w:color="auto" w:frame="1"/>
+          <w:lang w:eastAsia="es-AR"/>
+        </w:rPr>
+        <w:t>)</w:t>
+      </w:r>
+    </w:p>
+    <w:p>
+      <w:pPr>
+        <w:shd w:val="clear" w:color="auto" w:fill="FFFFFF"/>
+        <w:spacing w:after="0" w:line="240" w:lineRule="auto"/>
+        <w:ind w:left="720"/>
+        <w:textAlignment w:val="baseline"/>
+        <w:rPr>
+          <w:rFonts w:ascii="Calibri" w:eastAsia="Times New Roman" w:hAnsi="Calibri" w:cs="Calibri"/>
+          <w:b/>
+          <w:bCs/>
+          <w:color w:val="242424"/>
+          <w:lang w:eastAsia="es-AR"/>
+        </w:rPr>
+      </w:pPr>
+      <w:r>
+        <w:rPr>
+          <w:rFonts w:ascii="Arial" w:eastAsia="Times New Roman" w:hAnsi="Arial" w:cs="Arial"/>
+          <w:b/>
+          <w:bCs/>
+          <w:color w:val="242424"/>
+          <w:sz w:val="20"/>
+          <w:szCs w:val="20"/>
+          <w:bdr w:val="none" w:sz="0" w:space="0" w:color="auto" w:frame="1"/>
+          <w:lang w:eastAsia="es-AR"/>
+        </w:rPr>
+        <w:t>FALTA CHEQUEAR SEGUNDO CASO</w:t>
+      </w:r>
+    </w:p>
+    <w:p>
+      <w:pPr>
+        <w:shd w:val="clear" w:color="auto" w:fill="FFFFFF"/>
+        <w:spacing w:after="0" w:line="240" w:lineRule="auto"/>
+        <w:ind w:left="357"/>
+        <w:textAlignment w:val="baseline"/>
+        <w:rPr>
+          <w:rFonts w:ascii="Calibri" w:eastAsia="Times New Roman" w:hAnsi="Calibri" w:cs="Calibri"/>
+          <w:color w:val="242424"/>
+          <w:lang w:eastAsia="es-AR"/>
+        </w:rPr>
+      </w:pPr>
+      <w:r>
+        <w:rPr>
+          <w:rFonts w:ascii="Symbol" w:eastAsia="Times New Roman" w:hAnsi="Symbol" w:cs="Calibri"/>
+          <w:color w:val="242424"/>
+          <w:sz w:val="20"/>
+          <w:szCs w:val="20"/>
+          <w:bdr w:val="none" w:sz="0" w:space="0" w:color="auto" w:frame="1"/>
+          <w:lang w:eastAsia="es-AR"/>
+        </w:rPr>
+        <w:t>·</w:t>
+      </w:r>
+      <w:r>
+        <w:rPr>
+          <w:rFonts w:ascii="Times New Roman" w:eastAsia="Times New Roman" w:hAnsi="Times New Roman" w:cs="Times New Roman"/>
+          <w:color w:val="242424"/>
+          <w:sz w:val="14"/>
+          <w:szCs w:val="14"/>
+          <w:bdr w:val="none" w:sz="0" w:space="0" w:color="auto" w:frame="1"/>
+          <w:lang w:eastAsia="es-AR"/>
+        </w:rPr>
+        <w:t>        </w:t>
+      </w:r>
+      <w:r>
+        <w:rPr>
+          <w:rFonts w:ascii="Arial" w:eastAsia="Times New Roman" w:hAnsi="Arial" w:cs="Arial"/>
+          <w:color w:val="242424"/>
+          <w:sz w:val="20"/>
+          <w:szCs w:val="20"/>
+          <w:bdr w:val="none" w:sz="0" w:space="0" w:color="auto" w:frame="1"/>
+          <w:lang w:eastAsia="es-AR"/>
+        </w:rPr>
+        <w:t>Sentencia BREAK</w:t>
+      </w:r>
+    </w:p>
+    <w:p>
+      <w:pPr>
+        <w:shd w:val="clear" w:color="auto" w:fill="FFFFFF"/>
+        <w:spacing w:after="0" w:line="240" w:lineRule="auto"/>
+        <w:ind w:left="720"/>
+        <w:textAlignment w:val="baseline"/>
+        <w:rPr>
+          <w:rFonts w:ascii="Calibri" w:eastAsia="Times New Roman" w:hAnsi="Calibri" w:cs="Calibri"/>
+          <w:strike/>
+          <w:color w:val="242424"/>
+          <w:lang w:eastAsia="es-AR"/>
+        </w:rPr>
+      </w:pPr>
+      <w:r>
+        <w:rPr>
+          <w:rFonts w:ascii="Symbol" w:eastAsia="Times New Roman" w:hAnsi="Symbol" w:cs="Calibri"/>
+          <w:strike/>
+          <w:color w:val="242424"/>
+          <w:sz w:val="20"/>
+          <w:szCs w:val="20"/>
+          <w:bdr w:val="none" w:sz="0" w:space="0" w:color="auto" w:frame="1"/>
+          <w:lang w:eastAsia="es-AR"/>
+        </w:rPr>
+        <w:lastRenderedPageBreak/>
+        <w:t>·</w:t>
+      </w:r>
+      <w:r>
+        <w:rPr>
+          <w:rFonts w:ascii="Times New Roman" w:eastAsia="Times New Roman" w:hAnsi="Times New Roman" w:cs="Times New Roman"/>
+          <w:strike/>
+          <w:color w:val="242424"/>
+          <w:sz w:val="14"/>
+          <w:szCs w:val="14"/>
+          <w:bdr w:val="none" w:sz="0" w:space="0" w:color="auto" w:frame="1"/>
+          <w:lang w:eastAsia="es-AR"/>
+        </w:rPr>
+        <w:t>        </w:t>
+      </w:r>
+      <w:r>
+        <w:rPr>
+          <w:rFonts w:ascii="Arial" w:eastAsia="Times New Roman" w:hAnsi="Arial" w:cs="Arial"/>
+          <w:strike/>
+          <w:color w:val="242424"/>
+          <w:sz w:val="20"/>
+          <w:szCs w:val="20"/>
+          <w:bdr w:val="none" w:sz="0" w:space="0" w:color="auto" w:frame="1"/>
+          <w:lang w:eastAsia="es-AR"/>
+        </w:rPr>
+        <w:t>Aceptado pero no informado</w:t>
+      </w:r>
+    </w:p>
+    <w:p>
+      <w:pPr>
+        <w:shd w:val="clear" w:color="auto" w:fill="FFFFFF"/>
+        <w:spacing w:after="0" w:line="240" w:lineRule="auto"/>
+        <w:ind w:left="357"/>
+        <w:textAlignment w:val="baseline"/>
+        <w:rPr>
+          <w:rFonts w:ascii="Calibri" w:eastAsia="Times New Roman" w:hAnsi="Calibri" w:cs="Calibri"/>
+          <w:color w:val="242424"/>
+          <w:lang w:eastAsia="es-AR"/>
+        </w:rPr>
+      </w:pPr>
+      <w:r>
+        <w:rPr>
+          <w:rFonts w:ascii="Symbol" w:eastAsia="Times New Roman" w:hAnsi="Symbol" w:cs="Calibri"/>
+          <w:color w:val="242424"/>
+          <w:sz w:val="20"/>
+          <w:szCs w:val="20"/>
+          <w:bdr w:val="none" w:sz="0" w:space="0" w:color="auto" w:frame="1"/>
+          <w:lang w:eastAsia="es-AR"/>
+        </w:rPr>
+        <w:t>·</w:t>
+      </w:r>
+      <w:r>
+        <w:rPr>
+          <w:rFonts w:ascii="Times New Roman" w:eastAsia="Times New Roman" w:hAnsi="Times New Roman" w:cs="Times New Roman"/>
+          <w:color w:val="242424"/>
+          <w:sz w:val="14"/>
+          <w:szCs w:val="14"/>
+          <w:bdr w:val="none" w:sz="0" w:space="0" w:color="auto" w:frame="1"/>
+          <w:lang w:eastAsia="es-AR"/>
+        </w:rPr>
+        <w:t>        </w:t>
+      </w:r>
+      <w:proofErr w:type="spellStart"/>
+      <w:r>
+        <w:rPr>
+          <w:rFonts w:ascii="Arial" w:eastAsia="Times New Roman" w:hAnsi="Arial" w:cs="Arial"/>
+          <w:color w:val="242424"/>
+          <w:sz w:val="20"/>
+          <w:szCs w:val="20"/>
+          <w:bdr w:val="none" w:sz="0" w:space="0" w:color="auto" w:frame="1"/>
+          <w:lang w:eastAsia="es-AR"/>
+        </w:rPr>
+        <w:t>defer</w:t>
+      </w:r>
+      <w:proofErr w:type="spellEnd"/>
+    </w:p>
+    <w:p>
+      <w:pPr>
+        <w:shd w:val="clear" w:color="auto" w:fill="FFFFFF"/>
+        <w:spacing w:after="0" w:line="240" w:lineRule="auto"/>
+        <w:ind w:left="720"/>
+        <w:textAlignment w:val="baseline"/>
+        <w:rPr>
+          <w:rFonts w:ascii="Calibri" w:eastAsia="Times New Roman" w:hAnsi="Calibri" w:cs="Calibri"/>
+          <w:color w:val="242424"/>
+          <w:lang w:eastAsia="es-AR"/>
+        </w:rPr>
+      </w:pPr>
+      <w:r>
+        <w:rPr>
+          <w:rFonts w:ascii="Symbol" w:eastAsia="Times New Roman" w:hAnsi="Symbol" w:cs="Calibri"/>
+          <w:color w:val="242424"/>
+          <w:sz w:val="20"/>
+          <w:szCs w:val="20"/>
+          <w:bdr w:val="none" w:sz="0" w:space="0" w:color="auto" w:frame="1"/>
+          <w:lang w:eastAsia="es-AR"/>
+        </w:rPr>
+        <w:t>·</w:t>
+      </w:r>
+      <w:r>
+        <w:rPr>
+          <w:rFonts w:ascii="Times New Roman" w:eastAsia="Times New Roman" w:hAnsi="Times New Roman" w:cs="Times New Roman"/>
+          <w:color w:val="242424"/>
+          <w:sz w:val="14"/>
+          <w:szCs w:val="14"/>
+          <w:bdr w:val="none" w:sz="0" w:space="0" w:color="auto" w:frame="1"/>
+          <w:lang w:eastAsia="es-AR"/>
+        </w:rPr>
+        <w:t>        </w:t>
+      </w:r>
+      <w:r>
+        <w:rPr>
+          <w:rFonts w:ascii="Arial" w:eastAsia="Times New Roman" w:hAnsi="Arial" w:cs="Arial"/>
+          <w:color w:val="242424"/>
+          <w:sz w:val="20"/>
+          <w:szCs w:val="20"/>
+          <w:bdr w:val="none" w:sz="0" w:space="0" w:color="auto" w:frame="1"/>
+          <w:lang w:eastAsia="es-AR"/>
+        </w:rPr>
+        <w:t>ok</w:t>
+      </w:r>
+    </w:p>
+    <w:p>
+      <w:pPr>
+        <w:shd w:val="clear" w:color="auto" w:fill="FFFFFF"/>
+        <w:spacing w:after="0" w:line="240" w:lineRule="auto"/>
+        <w:ind w:left="357"/>
+        <w:textAlignment w:val="baseline"/>
+        <w:rPr>
+          <w:rFonts w:ascii="Calibri" w:eastAsia="Times New Roman" w:hAnsi="Calibri" w:cs="Calibri"/>
+          <w:color w:val="242424"/>
+          <w:lang w:eastAsia="es-AR"/>
+        </w:rPr>
+      </w:pPr>
+      <w:r>
+        <w:rPr>
+          <w:rFonts w:ascii="Symbol" w:eastAsia="Times New Roman" w:hAnsi="Symbol" w:cs="Calibri"/>
+          <w:color w:val="242424"/>
+          <w:sz w:val="20"/>
+          <w:szCs w:val="20"/>
+          <w:bdr w:val="none" w:sz="0" w:space="0" w:color="auto" w:frame="1"/>
+          <w:lang w:eastAsia="es-AR"/>
+        </w:rPr>
+        <w:t>·</w:t>
+      </w:r>
+      <w:r>
+        <w:rPr>
+          <w:rFonts w:ascii="Times New Roman" w:eastAsia="Times New Roman" w:hAnsi="Times New Roman" w:cs="Times New Roman"/>
+          <w:color w:val="242424"/>
+          <w:sz w:val="14"/>
+          <w:szCs w:val="14"/>
+          <w:bdr w:val="none" w:sz="0" w:space="0" w:color="auto" w:frame="1"/>
+          <w:lang w:eastAsia="es-AR"/>
+        </w:rPr>
+        <w:t>        </w:t>
+      </w:r>
+      <w:proofErr w:type="spellStart"/>
+      <w:r>
+        <w:rPr>
+          <w:rFonts w:ascii="Arial" w:eastAsia="Times New Roman" w:hAnsi="Arial" w:cs="Arial"/>
+          <w:color w:val="242424"/>
+          <w:sz w:val="20"/>
+          <w:szCs w:val="20"/>
+          <w:bdr w:val="none" w:sz="0" w:space="0" w:color="auto" w:frame="1"/>
+          <w:lang w:eastAsia="es-AR"/>
+        </w:rPr>
+        <w:t>discard</w:t>
+      </w:r>
+      <w:proofErr w:type="spellEnd"/>
+    </w:p>
+    <w:p>
+      <w:pPr>
+        <w:shd w:val="clear" w:color="auto" w:fill="FFFFFF"/>
+        <w:spacing w:after="0" w:line="240" w:lineRule="auto"/>
+        <w:ind w:left="720"/>
+        <w:textAlignment w:val="baseline"/>
+        <w:rPr>
+          <w:rFonts w:ascii="Calibri" w:eastAsia="Times New Roman" w:hAnsi="Calibri" w:cs="Calibri"/>
+          <w:color w:val="242424"/>
+          <w:lang w:eastAsia="es-AR"/>
+        </w:rPr>
+      </w:pPr>
+      <w:r>
+        <w:rPr>
+          <w:rFonts w:ascii="Symbol" w:eastAsia="Times New Roman" w:hAnsi="Symbol" w:cs="Calibri"/>
+          <w:color w:val="242424"/>
+          <w:sz w:val="20"/>
+          <w:szCs w:val="20"/>
+          <w:bdr w:val="none" w:sz="0" w:space="0" w:color="auto" w:frame="1"/>
+          <w:lang w:eastAsia="es-AR"/>
+        </w:rPr>
+        <w:t>·</w:t>
+      </w:r>
+      <w:r>
+        <w:rPr>
+          <w:rFonts w:ascii="Times New Roman" w:eastAsia="Times New Roman" w:hAnsi="Times New Roman" w:cs="Times New Roman"/>
+          <w:color w:val="242424"/>
+          <w:sz w:val="14"/>
+          <w:szCs w:val="14"/>
+          <w:bdr w:val="none" w:sz="0" w:space="0" w:color="auto" w:frame="1"/>
+          <w:lang w:eastAsia="es-AR"/>
+        </w:rPr>
+        <w:t>        </w:t>
+      </w:r>
+      <w:r>
+        <w:rPr>
+          <w:rFonts w:ascii="Arial" w:eastAsia="Times New Roman" w:hAnsi="Arial" w:cs="Arial"/>
+          <w:color w:val="242424"/>
+          <w:sz w:val="20"/>
+          <w:szCs w:val="20"/>
+          <w:bdr w:val="none" w:sz="0" w:space="0" w:color="auto" w:frame="1"/>
+          <w:lang w:eastAsia="es-AR"/>
+        </w:rPr>
+        <w:t>OK</w:t>
+      </w:r>
+    </w:p>
+    <w:p>
+      <w:pPr>
+        <w:shd w:val="clear" w:color="auto" w:fill="FFFFFF"/>
+        <w:spacing w:after="0" w:line="240" w:lineRule="auto"/>
+        <w:ind w:left="720"/>
+        <w:textAlignment w:val="baseline"/>
+        <w:rPr>
+          <w:rFonts w:ascii="Arial" w:eastAsia="Times New Roman" w:hAnsi="Arial" w:cs="Arial"/>
+          <w:color w:val="242424"/>
+          <w:sz w:val="20"/>
+          <w:szCs w:val="20"/>
+          <w:bdr w:val="none" w:sz="0" w:space="0" w:color="auto" w:frame="1"/>
+          <w:shd w:val="clear" w:color="auto" w:fill="FFFF00"/>
+          <w:lang w:eastAsia="es-AR"/>
+        </w:rPr>
+      </w:pPr>
+      <w:r>
+        <w:rPr>
+          <w:rFonts w:ascii="Symbol" w:eastAsia="Times New Roman" w:hAnsi="Symbol" w:cs="Calibri"/>
+          <w:color w:val="242424"/>
+          <w:sz w:val="20"/>
+          <w:szCs w:val="20"/>
+          <w:bdr w:val="none" w:sz="0" w:space="0" w:color="auto" w:frame="1"/>
+          <w:shd w:val="clear" w:color="auto" w:fill="FFFF00"/>
+          <w:lang w:eastAsia="es-AR"/>
+        </w:rPr>
+        <w:t>·</w:t>
+      </w:r>
+      <w:r>
+        <w:rPr>
+          <w:rFonts w:ascii="Times New Roman" w:eastAsia="Times New Roman" w:hAnsi="Times New Roman" w:cs="Times New Roman"/>
+          <w:color w:val="242424"/>
+          <w:sz w:val="14"/>
+          <w:szCs w:val="14"/>
+          <w:bdr w:val="none" w:sz="0" w:space="0" w:color="auto" w:frame="1"/>
+          <w:shd w:val="clear" w:color="auto" w:fill="FFFF00"/>
+          <w:lang w:eastAsia="es-AR"/>
+        </w:rPr>
+        <w:t>        </w:t>
+      </w:r>
+      <w:r>
+        <w:rPr>
+          <w:rFonts w:ascii="Arial" w:eastAsia="Times New Roman" w:hAnsi="Arial" w:cs="Arial"/>
+          <w:color w:val="242424"/>
+          <w:sz w:val="20"/>
+          <w:szCs w:val="20"/>
+          <w:bdr w:val="none" w:sz="0" w:space="0" w:color="auto" w:frame="1"/>
+          <w:shd w:val="clear" w:color="auto" w:fill="FFFF00"/>
+          <w:lang w:eastAsia="es-AR"/>
+        </w:rPr>
+        <w:t xml:space="preserve">Pero si se hace la invocación sin </w:t>
+      </w:r>
+      <w:proofErr w:type="spellStart"/>
+      <w:r>
+        <w:rPr>
+          <w:rFonts w:ascii="Arial" w:eastAsia="Times New Roman" w:hAnsi="Arial" w:cs="Arial"/>
+          <w:color w:val="242424"/>
+          <w:sz w:val="20"/>
+          <w:szCs w:val="20"/>
+          <w:bdr w:val="none" w:sz="0" w:space="0" w:color="auto" w:frame="1"/>
+          <w:shd w:val="clear" w:color="auto" w:fill="FFFF00"/>
+          <w:lang w:eastAsia="es-AR"/>
+        </w:rPr>
+        <w:t>discard</w:t>
+      </w:r>
+      <w:proofErr w:type="spellEnd"/>
+      <w:r>
+        <w:rPr>
+          <w:rFonts w:ascii="Arial" w:eastAsia="Times New Roman" w:hAnsi="Arial" w:cs="Arial"/>
+          <w:color w:val="242424"/>
+          <w:sz w:val="20"/>
+          <w:szCs w:val="20"/>
+          <w:bdr w:val="none" w:sz="0" w:space="0" w:color="auto" w:frame="1"/>
+          <w:shd w:val="clear" w:color="auto" w:fill="FFFF00"/>
+          <w:lang w:eastAsia="es-AR"/>
+        </w:rPr>
+        <w:t xml:space="preserve">, da </w:t>
+      </w:r>
+      <w:proofErr w:type="spellStart"/>
+      <w:r>
+        <w:rPr>
+          <w:rFonts w:ascii="Arial" w:eastAsia="Times New Roman" w:hAnsi="Arial" w:cs="Arial"/>
+          <w:color w:val="242424"/>
+          <w:sz w:val="20"/>
+          <w:szCs w:val="20"/>
+          <w:bdr w:val="none" w:sz="0" w:space="0" w:color="auto" w:frame="1"/>
+          <w:shd w:val="clear" w:color="auto" w:fill="FFFF00"/>
+          <w:lang w:eastAsia="es-AR"/>
+        </w:rPr>
+        <w:t>syntax</w:t>
+      </w:r>
+      <w:proofErr w:type="spellEnd"/>
+      <w:r>
+        <w:rPr>
+          <w:rFonts w:ascii="Arial" w:eastAsia="Times New Roman" w:hAnsi="Arial" w:cs="Arial"/>
+          <w:color w:val="242424"/>
+          <w:sz w:val="20"/>
+          <w:szCs w:val="20"/>
+          <w:bdr w:val="none" w:sz="0" w:space="0" w:color="auto" w:frame="1"/>
+          <w:shd w:val="clear" w:color="auto" w:fill="FFFF00"/>
+          <w:lang w:eastAsia="es-AR"/>
+        </w:rPr>
+        <w:t xml:space="preserve"> error sin indicar de qué se trata el error. (ver </w:t>
+      </w:r>
+      <w:r>
+        <w:rPr>
+          <w:rFonts w:ascii="Arial" w:eastAsia="Times New Roman" w:hAnsi="Arial" w:cs="Arial"/>
+          <w:color w:val="242424"/>
+          <w:sz w:val="20"/>
+          <w:szCs w:val="20"/>
+          <w:bdr w:val="none" w:sz="0" w:space="0" w:color="auto" w:frame="1"/>
+          <w:shd w:val="clear" w:color="auto" w:fill="00FFFF"/>
+          <w:lang w:eastAsia="es-AR"/>
+        </w:rPr>
+        <w:t>Programa_discard.txt</w:t>
+      </w:r>
+      <w:r>
+        <w:rPr>
+          <w:rFonts w:ascii="Arial" w:eastAsia="Times New Roman" w:hAnsi="Arial" w:cs="Arial"/>
+          <w:color w:val="242424"/>
+          <w:sz w:val="20"/>
+          <w:szCs w:val="20"/>
+          <w:bdr w:val="none" w:sz="0" w:space="0" w:color="auto" w:frame="1"/>
+          <w:shd w:val="clear" w:color="auto" w:fill="FFFF00"/>
+          <w:lang w:eastAsia="es-AR"/>
+        </w:rPr>
+        <w:t>)</w:t>
+      </w:r>
+    </w:p>
+    <w:p>
+      <w:pPr>
+        <w:shd w:val="clear" w:color="auto" w:fill="FFFFFF"/>
+        <w:spacing w:after="0" w:line="240" w:lineRule="auto"/>
+        <w:ind w:left="720"/>
+        <w:textAlignment w:val="baseline"/>
+        <w:rPr>
+          <w:rFonts w:ascii="Calibri" w:eastAsia="Times New Roman" w:hAnsi="Calibri" w:cs="Calibri"/>
+          <w:b/>
+          <w:bCs/>
+          <w:color w:val="242424"/>
+          <w:lang w:eastAsia="es-AR"/>
+        </w:rPr>
+      </w:pPr>
+      <w:r>
+        <w:rPr>
+          <w:rFonts w:ascii="Arial" w:eastAsia="Times New Roman" w:hAnsi="Arial" w:cs="Arial"/>
+          <w:b/>
+          <w:bCs/>
+          <w:color w:val="242424"/>
+          <w:sz w:val="20"/>
+          <w:szCs w:val="20"/>
+          <w:bdr w:val="none" w:sz="0" w:space="0" w:color="auto" w:frame="1"/>
+          <w:shd w:val="clear" w:color="auto" w:fill="FFFF00"/>
+          <w:lang w:eastAsia="es-AR"/>
+        </w:rPr>
+        <w:t>CHEQUEAR FUNCION SIN DISCARD</w:t>
+      </w:r>
+    </w:p>
+    <w:p>
+      <w:pPr>
+        <w:shd w:val="clear" w:color="auto" w:fill="FFFFFF"/>
+        <w:spacing w:after="0" w:line="240" w:lineRule="auto"/>
+        <w:ind w:left="357"/>
+        <w:textAlignment w:val="baseline"/>
+        <w:rPr>
+          <w:rFonts w:ascii="Calibri" w:eastAsia="Times New Roman" w:hAnsi="Calibri" w:cs="Calibri"/>
+          <w:color w:val="242424"/>
+          <w:lang w:eastAsia="es-AR"/>
+        </w:rPr>
+      </w:pPr>
+      <w:r>
+        <w:rPr>
+          <w:rFonts w:ascii="Symbol" w:eastAsia="Times New Roman" w:hAnsi="Symbol" w:cs="Calibri"/>
+          <w:color w:val="242424"/>
+          <w:sz w:val="20"/>
+          <w:szCs w:val="20"/>
+          <w:bdr w:val="none" w:sz="0" w:space="0" w:color="auto" w:frame="1"/>
+          <w:lang w:eastAsia="es-AR"/>
+        </w:rPr>
+        <w:t>·</w:t>
+      </w:r>
+      <w:r>
+        <w:rPr>
+          <w:rFonts w:ascii="Times New Roman" w:eastAsia="Times New Roman" w:hAnsi="Times New Roman" w:cs="Times New Roman"/>
+          <w:color w:val="242424"/>
+          <w:sz w:val="14"/>
+          <w:szCs w:val="14"/>
+          <w:bdr w:val="none" w:sz="0" w:space="0" w:color="auto" w:frame="1"/>
+          <w:lang w:eastAsia="es-AR"/>
+        </w:rPr>
+        <w:t>        </w:t>
+      </w:r>
+      <w:r>
+        <w:rPr>
+          <w:rFonts w:ascii="Arial" w:eastAsia="Times New Roman" w:hAnsi="Arial" w:cs="Arial"/>
+          <w:color w:val="242424"/>
+          <w:sz w:val="20"/>
+          <w:szCs w:val="20"/>
+          <w:bdr w:val="none" w:sz="0" w:space="0" w:color="auto" w:frame="1"/>
+          <w:lang w:eastAsia="es-AR"/>
+        </w:rPr>
+        <w:t>Invocación de funciones</w:t>
+      </w:r>
+    </w:p>
+    <w:p>
+      <w:pPr>
+        <w:shd w:val="clear" w:color="auto" w:fill="FFFFFF"/>
+        <w:spacing w:after="0" w:line="240" w:lineRule="auto"/>
+        <w:ind w:left="720"/>
+        <w:textAlignment w:val="baseline"/>
+        <w:rPr>
+          <w:rFonts w:ascii="Calibri" w:eastAsia="Times New Roman" w:hAnsi="Calibri" w:cs="Calibri"/>
+          <w:color w:val="242424"/>
+          <w:lang w:eastAsia="es-AR"/>
+        </w:rPr>
+      </w:pPr>
+      <w:r>
+        <w:rPr>
+          <w:rFonts w:ascii="Symbol" w:eastAsia="Times New Roman" w:hAnsi="Symbol" w:cs="Calibri"/>
+          <w:color w:val="242424"/>
+          <w:sz w:val="20"/>
+          <w:szCs w:val="20"/>
+          <w:bdr w:val="none" w:sz="0" w:space="0" w:color="auto" w:frame="1"/>
+          <w:lang w:eastAsia="es-AR"/>
+        </w:rPr>
+        <w:t>·</w:t>
+      </w:r>
+      <w:r>
+        <w:rPr>
+          <w:rFonts w:ascii="Times New Roman" w:eastAsia="Times New Roman" w:hAnsi="Times New Roman" w:cs="Times New Roman"/>
+          <w:color w:val="242424"/>
+          <w:sz w:val="14"/>
+          <w:szCs w:val="14"/>
+          <w:bdr w:val="none" w:sz="0" w:space="0" w:color="auto" w:frame="1"/>
+          <w:lang w:eastAsia="es-AR"/>
+        </w:rPr>
+        <w:t>        </w:t>
+      </w:r>
+      <w:r>
+        <w:rPr>
+          <w:rFonts w:ascii="Arial" w:eastAsia="Times New Roman" w:hAnsi="Arial" w:cs="Arial"/>
+          <w:color w:val="242424"/>
+          <w:sz w:val="20"/>
+          <w:szCs w:val="20"/>
+          <w:bdr w:val="none" w:sz="0" w:space="0" w:color="auto" w:frame="1"/>
+          <w:lang w:eastAsia="es-AR"/>
+        </w:rPr>
+        <w:t>ok</w:t>
+      </w:r>
+    </w:p>
+    <w:p>
+      <w:pPr>
+        <w:shd w:val="clear" w:color="auto" w:fill="FFFFFF"/>
+        <w:spacing w:after="0" w:line="253" w:lineRule="atLeast"/>
+        <w:textAlignment w:val="baseline"/>
+        <w:rPr>
+          <w:rFonts w:ascii="Calibri" w:eastAsia="Times New Roman" w:hAnsi="Calibri" w:cs="Calibri"/>
+          <w:color w:val="242424"/>
+          <w:lang w:eastAsia="es-AR"/>
+        </w:rPr>
+      </w:pPr>
+      <w:r>
+        <w:rPr>
+          <w:rFonts w:ascii="Arial" w:eastAsia="Times New Roman" w:hAnsi="Arial" w:cs="Arial"/>
+          <w:b/>
+          <w:bCs/>
+          <w:color w:val="242424"/>
+          <w:sz w:val="20"/>
+          <w:szCs w:val="20"/>
+          <w:bdr w:val="none" w:sz="0" w:space="0" w:color="auto" w:frame="1"/>
+          <w:lang w:val="es-ES_tradnl" w:eastAsia="es-AR"/>
+        </w:rPr>
+        <w:t> </w:t>
+      </w:r>
+    </w:p>
+    <w:p>
+      <w:pPr>
+        <w:shd w:val="clear" w:color="auto" w:fill="FFFFFF"/>
+        <w:spacing w:after="0" w:line="253" w:lineRule="atLeast"/>
+        <w:textAlignment w:val="baseline"/>
+        <w:rPr>
+          <w:rFonts w:ascii="Calibri" w:eastAsia="Times New Roman" w:hAnsi="Calibri" w:cs="Calibri"/>
+          <w:color w:val="242424"/>
+          <w:lang w:eastAsia="es-AR"/>
+        </w:rPr>
+      </w:pPr>
+      <w:r>
+        <w:rPr>
+          <w:rFonts w:ascii="Arial" w:eastAsia="Times New Roman" w:hAnsi="Arial" w:cs="Arial"/>
+          <w:b/>
+          <w:bCs/>
+          <w:color w:val="242424"/>
+          <w:sz w:val="20"/>
+          <w:szCs w:val="20"/>
+          <w:bdr w:val="none" w:sz="0" w:space="0" w:color="auto" w:frame="1"/>
           <w:lang w:val="es-ES_tradnl" w:eastAsia="es-AR"/>
         </w:rPr>
         <w:t>Errores:</w:t>
@@ -4563,13 +4700,15 @@
         <w:textAlignment w:val="baseline"/>
         <w:rPr>
           <w:rFonts w:ascii="Calibri" w:eastAsia="Times New Roman" w:hAnsi="Calibri" w:cs="Calibri"/>
-          <w:color w:val="242424"/>
-          <w:lang w:eastAsia="es-AR"/>
-        </w:rPr>
-      </w:pPr>
-      <w:r>
-        <w:rPr>
-          <w:rFonts w:ascii="Symbol" w:eastAsia="Times New Roman" w:hAnsi="Symbol" w:cs="Calibri"/>
+          <w:strike/>
+          <w:color w:val="242424"/>
+          <w:lang w:eastAsia="es-AR"/>
+        </w:rPr>
+      </w:pPr>
+      <w:r>
+        <w:rPr>
+          <w:rFonts w:ascii="Symbol" w:eastAsia="Times New Roman" w:hAnsi="Symbol" w:cs="Calibri"/>
+          <w:strike/>
           <w:color w:val="242424"/>
           <w:sz w:val="20"/>
           <w:szCs w:val="20"/>
@@ -4582,6 +4721,7 @@
       <w:r>
         <w:rPr>
           <w:rFonts w:ascii="Times New Roman" w:eastAsia="Times New Roman" w:hAnsi="Times New Roman" w:cs="Times New Roman"/>
+          <w:strike/>
           <w:color w:val="242424"/>
           <w:sz w:val="14"/>
           <w:szCs w:val="14"/>
@@ -4594,6 +4734,7 @@
       <w:r>
         <w:rPr>
           <w:rFonts w:ascii="Arial" w:eastAsia="Times New Roman" w:hAnsi="Arial" w:cs="Arial"/>
+          <w:strike/>
           <w:color w:val="242424"/>
           <w:sz w:val="20"/>
           <w:szCs w:val="20"/>
@@ -4607,6 +4748,7 @@
       <w:r>
         <w:rPr>
           <w:rFonts w:ascii="Arial" w:eastAsia="Times New Roman" w:hAnsi="Arial" w:cs="Arial"/>
+          <w:strike/>
           <w:color w:val="242424"/>
           <w:sz w:val="20"/>
           <w:szCs w:val="20"/>
@@ -4620,6 +4762,7 @@
       <w:r>
         <w:rPr>
           <w:rFonts w:ascii="Arial" w:eastAsia="Times New Roman" w:hAnsi="Arial" w:cs="Arial"/>
+          <w:strike/>
           <w:color w:val="242424"/>
           <w:sz w:val="20"/>
           <w:szCs w:val="20"/>
@@ -4638,13 +4781,15 @@
         <w:textAlignment w:val="baseline"/>
         <w:rPr>
           <w:rFonts w:ascii="Calibri" w:eastAsia="Times New Roman" w:hAnsi="Calibri" w:cs="Calibri"/>
-          <w:color w:val="242424"/>
-          <w:lang w:eastAsia="es-AR"/>
-        </w:rPr>
-      </w:pPr>
-      <w:r>
-        <w:rPr>
-          <w:rFonts w:ascii="Symbol" w:eastAsia="Times New Roman" w:hAnsi="Symbol" w:cs="Calibri"/>
+          <w:strike/>
+          <w:color w:val="242424"/>
+          <w:lang w:eastAsia="es-AR"/>
+        </w:rPr>
+      </w:pPr>
+      <w:r>
+        <w:rPr>
+          <w:rFonts w:ascii="Symbol" w:eastAsia="Times New Roman" w:hAnsi="Symbol" w:cs="Calibri"/>
+          <w:strike/>
           <w:color w:val="242424"/>
           <w:sz w:val="20"/>
           <w:szCs w:val="20"/>
@@ -4657,6 +4802,7 @@
       <w:r>
         <w:rPr>
           <w:rFonts w:ascii="Times New Roman" w:eastAsia="Times New Roman" w:hAnsi="Times New Roman" w:cs="Times New Roman"/>
+          <w:strike/>
           <w:color w:val="242424"/>
           <w:sz w:val="14"/>
           <w:szCs w:val="14"/>
@@ -4669,6 +4815,7 @@
       <w:r>
         <w:rPr>
           <w:rFonts w:ascii="Arial" w:eastAsia="Times New Roman" w:hAnsi="Arial" w:cs="Arial"/>
+          <w:strike/>
           <w:color w:val="242424"/>
           <w:sz w:val="20"/>
           <w:szCs w:val="20"/>
@@ -4682,6 +4829,7 @@
       <w:r>
         <w:rPr>
           <w:rFonts w:ascii="Arial" w:eastAsia="Times New Roman" w:hAnsi="Arial" w:cs="Arial"/>
+          <w:strike/>
           <w:color w:val="242424"/>
           <w:sz w:val="20"/>
           <w:szCs w:val="20"/>

</xml_diff>